<commit_message>
PV7: finished and exported in PDF
</commit_message>
<xml_diff>
--- a/PVs/docx-ressources/PV7_03-12-2020.docx
+++ b/PVs/docx-ressources/PV7_03-12-2020.docx
@@ -1,6 +1,6 @@
 
 <file path=word/document.xml><?xml version="1.0" encoding="utf-8"?>
-<w:document xmlns:wpc="http://schemas.microsoft.com/office/word/2010/wordprocessingCanvas" xmlns:cx="http://schemas.microsoft.com/office/drawing/2014/chartex" xmlns:cx1="http://schemas.microsoft.com/office/drawing/2015/9/8/chartex" xmlns:mc="http://schemas.openxmlformats.org/markup-compatibility/2006" xmlns:o="urn:schemas-microsoft-com:office:office" xmlns:r="http://schemas.openxmlformats.org/officeDocument/2006/relationships" xmlns:m="http://schemas.openxmlformats.org/officeDocument/2006/math" xmlns:v="urn:schemas-microsoft-com:vml" xmlns:wp14="http://schemas.microsoft.com/office/word/2010/wordprocessingDrawing" xmlns:wp="http://schemas.openxmlformats.org/drawingml/2006/wordprocessingDrawing" xmlns:w10="urn:schemas-microsoft-com:office:word" xmlns:w="http://schemas.openxmlformats.org/wordprocessingml/2006/main" xmlns:w14="http://schemas.microsoft.com/office/word/2010/wordml" xmlns:w15="http://schemas.microsoft.com/office/word/2012/wordml" xmlns:w16se="http://schemas.microsoft.com/office/word/2015/wordml/symex" xmlns:wpg="http://schemas.microsoft.com/office/word/2010/wordprocessingGroup" xmlns:wpi="http://schemas.microsoft.com/office/word/2010/wordprocessingInk" xmlns:wne="http://schemas.microsoft.com/office/word/2006/wordml" xmlns:wps="http://schemas.microsoft.com/office/word/2010/wordprocessingShape" mc:Ignorable="w14 w15 w16se wp14">
+<w:document xmlns:wpc="http://schemas.microsoft.com/office/word/2010/wordprocessingCanvas" xmlns:cx="http://schemas.microsoft.com/office/drawing/2014/chartex" xmlns:cx1="http://schemas.microsoft.com/office/drawing/2015/9/8/chartex" xmlns:cx2="http://schemas.microsoft.com/office/drawing/2015/10/21/chartex" xmlns:cx3="http://schemas.microsoft.com/office/drawing/2016/5/9/chartex" xmlns:cx4="http://schemas.microsoft.com/office/drawing/2016/5/10/chartex" xmlns:cx5="http://schemas.microsoft.com/office/drawing/2016/5/11/chartex" xmlns:cx6="http://schemas.microsoft.com/office/drawing/2016/5/12/chartex" xmlns:cx7="http://schemas.microsoft.com/office/drawing/2016/5/13/chartex" xmlns:cx8="http://schemas.microsoft.com/office/drawing/2016/5/14/chartex" xmlns:mc="http://schemas.openxmlformats.org/markup-compatibility/2006" xmlns:aink="http://schemas.microsoft.com/office/drawing/2016/ink" xmlns:am3d="http://schemas.microsoft.com/office/drawing/2017/model3d" xmlns:o="urn:schemas-microsoft-com:office:office" xmlns:r="http://schemas.openxmlformats.org/officeDocument/2006/relationships" xmlns:m="http://schemas.openxmlformats.org/officeDocument/2006/math" xmlns:v="urn:schemas-microsoft-com:vml" xmlns:wp14="http://schemas.microsoft.com/office/word/2010/wordprocessingDrawing" xmlns:wp="http://schemas.openxmlformats.org/drawingml/2006/wordprocessingDrawing" xmlns:w10="urn:schemas-microsoft-com:office:word" xmlns:w="http://schemas.openxmlformats.org/wordprocessingml/2006/main" xmlns:w14="http://schemas.microsoft.com/office/word/2010/wordml" xmlns:w15="http://schemas.microsoft.com/office/word/2012/wordml" xmlns:w16cex="http://schemas.microsoft.com/office/word/2018/wordml/cex" xmlns:w16cid="http://schemas.microsoft.com/office/word/2016/wordml/cid" xmlns:w16="http://schemas.microsoft.com/office/word/2018/wordml" xmlns:w16se="http://schemas.microsoft.com/office/word/2015/wordml/symex" xmlns:wpg="http://schemas.microsoft.com/office/word/2010/wordprocessingGroup" xmlns:wpi="http://schemas.microsoft.com/office/word/2010/wordprocessingInk" xmlns:wne="http://schemas.microsoft.com/office/word/2006/wordml" xmlns:wps="http://schemas.microsoft.com/office/word/2010/wordprocessingShape" mc:Ignorable="w14 w15 w16se w16cid w16 w16cex wp14">
   <w:body>
     <w:p>
       <w:pPr>
@@ -11,377 +11,492 @@
         </w:rPr>
       </w:pPr>
       <w:r>
+        <w:t xml:space="preserve">PV sprint review Sprint </w:t>
+      </w:r>
+      <w:r>
+        <w:t>7</w:t>
+      </w:r>
+      <w:r>
+        <w:t xml:space="preserve"> KanFF</w:t>
+      </w:r>
+    </w:p>
+    <w:p>
+      <w:r>
+        <w:t>Sprint review : 11h</w:t>
+      </w:r>
+      <w:r>
+        <w:t>09 à 16h56</w:t>
+      </w:r>
+      <w:r>
+        <w:t xml:space="preserve"> le </w:t>
+      </w:r>
+      <w:r>
+        <w:t>03.12.2020</w:t>
+      </w:r>
+      <w:r>
+        <w:t>.</w:t>
+      </w:r>
+    </w:p>
+    <w:p>
+      <w:r>
+        <w:t>Pas de s</w:t>
+      </w:r>
+      <w:r>
+        <w:t>print retrospective</w:t>
+      </w:r>
+      <w:r>
+        <w:t>.</w:t>
+      </w:r>
+    </w:p>
+    <w:p>
+      <w:pPr>
+        <w:pStyle w:val="Titre2"/>
+      </w:pPr>
+      <w:r>
+        <w:t>Contexte:</w:t>
+      </w:r>
+    </w:p>
+    <w:p>
+      <w:r>
+        <w:t xml:space="preserve">Le sprint </w:t>
+      </w:r>
+      <w:r>
+        <w:t>7 est le premier à deux personnes sur le module « Projet à choix en binôme ».</w:t>
+      </w:r>
+      <w:r>
+        <w:t xml:space="preserve"> XCL valide les tests sur son ordi.</w:t>
+      </w:r>
+      <w:r>
+        <w:t xml:space="preserve"> Le système git avec plusieurs branches ayant été mis en place, </w:t>
+      </w:r>
+      <w:r>
+        <w:t xml:space="preserve">seules les fonctionnalités qui pouvaient être revues durant </w:t>
+      </w:r>
+      <w:r>
+        <w:t>la sprint</w:t>
+      </w:r>
+      <w:r>
+        <w:t xml:space="preserve"> review ont été mergées sur develop puis mergé dans master pour faire la release</w:t>
+      </w:r>
+      <w:r>
+        <w:t xml:space="preserve">… Les branches </w:t>
+      </w:r>
+      <w:r>
+        <w:t xml:space="preserve">features </w:t>
+      </w:r>
+      <w:r>
+        <w:t>crud-users</w:t>
+      </w:r>
+      <w:r>
+        <w:t>, technical-documentation-t09, members, delete-account et my-account ont donc été mergées.</w:t>
+      </w:r>
+    </w:p>
+    <w:p>
+      <w:pPr>
+        <w:pStyle w:val="Titre2"/>
+      </w:pPr>
+      <w:r>
+        <w:t>Revue des tests d’acceptation story après story:</w:t>
+      </w:r>
+    </w:p>
+    <w:p>
+      <w:pPr>
+        <w:pStyle w:val="Titre3"/>
+      </w:pPr>
+      <w:r>
+        <w:t>Model CRUD users</w:t>
+      </w:r>
+      <w:r>
+        <w:t> :</w:t>
+      </w:r>
+    </w:p>
+    <w:p>
+      <w:r>
+        <w:t xml:space="preserve">On considère que les fonctions sont fonctionnelles parce que d’autres stories les utilisent. Dans l’idéal il faudrait avoir tests unitaires mais ça prendrait beaucoup </w:t>
+      </w:r>
+      <w:r>
+        <w:t xml:space="preserve">trop </w:t>
+      </w:r>
+      <w:r>
+        <w:t>de temps</w:t>
+      </w:r>
+      <w:r>
+        <w:t xml:space="preserve"> à écrire.</w:t>
+      </w:r>
+      <w:r>
+        <w:t xml:space="preserve"> Tous les tests d’acceptation sont validés et la story est terminée.</w:t>
+      </w:r>
+    </w:p>
+    <w:p>
+      <w:pPr>
+        <w:pStyle w:val="Titre3"/>
+      </w:pPr>
+      <w:r>
+        <w:t>Documentation technique T09</w:t>
+      </w:r>
+      <w:r>
+        <w:t>:</w:t>
+      </w:r>
+    </w:p>
+    <w:p>
+      <w:r>
+        <w:t>Aucun test validé.</w:t>
+      </w:r>
+      <w:r>
+        <w:t xml:space="preserve"> Les documentations sont quasiment terminées.</w:t>
+      </w:r>
+      <w:r>
+        <w:t xml:space="preserve"> </w:t>
+      </w:r>
+      <w:r>
+        <w:t>Pas besoin de documenter les points techniques qui sont évidents (actuellement il y a certains points qui n’ont rien de spécial).</w:t>
+      </w:r>
+      <w:r>
+        <w:t xml:space="preserve"> Planifié au prochain sprint.</w:t>
+      </w:r>
+    </w:p>
+    <w:p>
+      <w:pPr>
+        <w:pStyle w:val="Titre3"/>
+      </w:pPr>
+      <w:r>
+        <w:t>Gérer son compte</w:t>
+      </w:r>
+      <w:r>
+        <w:t> :</w:t>
+      </w:r>
+    </w:p>
+    <w:p>
+      <w:r>
+        <w:t>La story est enfin terminée !</w:t>
+      </w:r>
+      <w:r>
+        <w:t xml:space="preserve"> Bug car on peut mettre du </w:t>
+      </w:r>
+      <w:r>
+        <w:t>texte dans numéro de téléphone.</w:t>
+      </w:r>
+      <w:r>
+        <w:t xml:space="preserve"> On va y ajouter une regex pour empêcher les erreurs côté </w:t>
+      </w:r>
+      <w:r>
+        <w:t xml:space="preserve">JS mais pas de vérification </w:t>
+      </w:r>
+      <w:r>
+        <w:t>côté controler car le numéro n’</w:t>
+      </w:r>
+      <w:r>
+        <w:t>est pas utilisé techniquement et n’a pas d’impact sur le reste des champs.</w:t>
+      </w:r>
+    </w:p>
+    <w:p>
+      <w:r>
+        <w:t>Apart</w:t>
+      </w:r>
+      <w:r>
+        <w:t>é</w:t>
+      </w:r>
+      <w:r>
+        <w:t xml:space="preserve"> : dans les tests d’acceptation on ne doit écrire que des tests qui sont vérifiables par le client (pas de connaissances techniques). Donc le test « Les initiales </w:t>
+      </w:r>
+      <w:r>
+        <w:t>dans le formulaire ne sont pas envoyées »</w:t>
+      </w:r>
+      <w:r>
+        <w:t xml:space="preserve"> est trop technique…</w:t>
+      </w:r>
+    </w:p>
+    <w:p>
+      <w:pPr>
+        <w:pStyle w:val="Titre3"/>
+      </w:pPr>
+      <w:r>
+        <w:t>Page Membres :</w:t>
+      </w:r>
+    </w:p>
+    <w:p>
+      <w:r>
+        <w:t xml:space="preserve">Le curseur </w:t>
+      </w:r>
+      <w:r>
+        <w:t>en pointeur quand on peut cliquer (</w:t>
+      </w:r>
+      <w:r>
+        <w:t>puisqu’on ne peut pas</w:t>
+      </w:r>
+      <w:r>
+        <w:t xml:space="preserve"> cliquer sur le texte afin qu’on puisse le sélectionner).</w:t>
+      </w:r>
+      <w:r>
+        <w:t xml:space="preserve"> Actuellement ce n’est pas clair pourquoi on </w:t>
+      </w:r>
+      <w:r>
+        <w:t xml:space="preserve">ne </w:t>
+      </w:r>
+      <w:r>
+        <w:t>peut pas cliquer.</w:t>
+      </w:r>
+    </w:p>
+    <w:p>
+      <w:r>
+        <w:t>Même remarque</w:t>
+      </w:r>
+      <w:r>
+        <w:t xml:space="preserve"> pour les tests d’acceptation</w:t>
+      </w:r>
+      <w:r>
+        <w:t xml:space="preserve"> concernant la sécurité </w:t>
+      </w:r>
+      <w:r>
+        <w:t>ne sont pas appropriés ici. I</w:t>
+      </w:r>
+      <w:r>
+        <w:t>l faudrait faire un audit de sécurité à certain moment du projet et là on pourrait faire ce genre de tests.</w:t>
+      </w:r>
+    </w:p>
+    <w:p>
+      <w:pPr>
+        <w:pStyle w:val="Titre3"/>
+      </w:pPr>
+      <w:r>
+        <w:t xml:space="preserve">Page </w:t>
+      </w:r>
+      <w:r>
+        <w:t>Supprimer/Archiver son compte</w:t>
+      </w:r>
+      <w:r>
+        <w:t> :</w:t>
+      </w:r>
+    </w:p>
+    <w:p>
+      <w:r>
+        <w:t xml:space="preserve">Maquette respectée. Pas eu le temps d’y travailler plus. </w:t>
+      </w:r>
+      <w:r>
+        <w:t>Planifié au prochain sprint.</w:t>
+      </w:r>
+    </w:p>
+    <w:p>
+      <w:pPr>
         <w:rPr>
-          <w:lang w:val="en-GB"/>
+          <w:rFonts w:asciiTheme="majorHAnsi" w:eastAsiaTheme="majorEastAsia" w:hAnsiTheme="majorHAnsi" w:cstheme="majorBidi"/>
+          <w:color w:val="1F3763" w:themeColor="accent1" w:themeShade="7F"/>
+          <w:sz w:val="30"/>
+          <w:szCs w:val="30"/>
         </w:rPr>
-        <w:t xml:space="preserve">PV sprint review Sprint </w:t>
-      </w:r>
-      <w:r>
-        <w:rPr>
-          <w:lang w:val="en-GB"/>
-        </w:rPr>
-        <w:t>7</w:t>
-      </w:r>
-      <w:r>
-        <w:rPr>
-          <w:lang w:val="en-GB"/>
-        </w:rPr>
+      </w:pPr>
+      <w:r>
+        <w:br w:type="page"/>
+      </w:r>
+    </w:p>
+    <w:p>
+      <w:pPr>
+        <w:pStyle w:val="Titre3"/>
+      </w:pPr>
+      <w:r>
+        <w:lastRenderedPageBreak/>
+        <w:t>Discussion de fin sur l’organisation générale :</w:t>
+      </w:r>
+    </w:p>
+    <w:p>
+      <w:pPr>
+        <w:pStyle w:val="Paragraphedeliste"/>
+        <w:numPr>
+          <w:ilvl w:val="0"/>
+          <w:numId w:val="4"/>
+        </w:numPr>
+      </w:pPr>
+      <w:r>
+        <w:t>Il faut trier rapidement les tâches urgentes (il y en a beaucoup trop et c’est pas souvent des tâches urgentes).</w:t>
+      </w:r>
+      <w:r>
+        <w:t xml:space="preserve"> Actuellement c’est plus utilisé pour </w:t>
+      </w:r>
+      <w:r>
+        <w:t xml:space="preserve">stocker des tâches générales, des bugs ou des questions. Pour le tri on peut utiliser les stocker à d’autres endroits : issues </w:t>
+      </w:r>
+      <w:r>
+        <w:t>GitHub</w:t>
+      </w:r>
+      <w:r>
+        <w:t xml:space="preserve"> pour les bugs, </w:t>
+      </w:r>
+      <w:r>
+        <w:t>fichiers markdown dans le repos</w:t>
+      </w:r>
+      <w:r>
+        <w:t xml:space="preserve"> pour réflexions et questions</w:t>
+      </w:r>
+      <w:r>
+        <w:t xml:space="preserve">. On peut aussi mettre les bugs directement dans les stories concernées </w:t>
+      </w:r>
+      <w:r>
+        <w:t>pour autant qu’elles existent.</w:t>
+      </w:r>
+    </w:p>
+    <w:p>
+      <w:pPr>
+        <w:pStyle w:val="Paragraphedeliste"/>
+        <w:numPr>
+          <w:ilvl w:val="0"/>
+          <w:numId w:val="4"/>
+        </w:numPr>
+      </w:pPr>
+      <w:r>
+        <w:t xml:space="preserve">Maintenant qu’il n’y a 2 développeurs il faut faire </w:t>
+      </w:r>
+      <w:r>
+        <w:t>des sprints réalisables</w:t>
+      </w:r>
+      <w:r>
+        <w:t xml:space="preserve"> à 2.</w:t>
+      </w:r>
+      <w:r>
         <w:t xml:space="preserve"> </w:t>
       </w:r>
-      <w:proofErr w:type="spellStart"/>
-      <w:r>
-        <w:rPr>
-          <w:lang w:val="en-GB"/>
-        </w:rPr>
-        <w:t>KanFF</w:t>
-      </w:r>
-      <w:proofErr w:type="spellEnd"/>
-    </w:p>
-    <w:p>
-      <w:pPr>
-        <w:rPr>
-          <w:lang w:val="en-GB"/>
-        </w:rPr>
-      </w:pPr>
-      <w:r>
-        <w:rPr>
-          <w:lang w:val="en-GB"/>
-        </w:rPr>
-        <w:t xml:space="preserve">Sprint </w:t>
-      </w:r>
-      <w:proofErr w:type="gramStart"/>
-      <w:r>
-        <w:rPr>
-          <w:lang w:val="en-GB"/>
-        </w:rPr>
-        <w:t>review :</w:t>
-      </w:r>
-      <w:proofErr w:type="gramEnd"/>
-      <w:r>
-        <w:rPr>
-          <w:lang w:val="en-GB"/>
-        </w:rPr>
-        <w:t xml:space="preserve"> 11h</w:t>
-      </w:r>
-      <w:r>
-        <w:rPr>
-          <w:lang w:val="en-GB"/>
-        </w:rPr>
-        <w:t>09 à 16h56</w:t>
-      </w:r>
-      <w:r>
-        <w:rPr>
-          <w:lang w:val="en-GB"/>
-        </w:rPr>
+    </w:p>
+    <w:p>
+      <w:pPr>
+        <w:pStyle w:val="Paragraphedeliste"/>
+        <w:numPr>
+          <w:ilvl w:val="0"/>
+          <w:numId w:val="4"/>
+        </w:numPr>
+      </w:pPr>
+      <w:r>
+        <w:t xml:space="preserve">Pour le sprint 8, </w:t>
+      </w:r>
+      <w:r>
+        <w:t>il faut terminer des stories qui sont presque au bout avant d’en commencer d’autres</w:t>
+      </w:r>
+      <w:r>
+        <w:t>, au lieu de commencer plein de stories et n’en terminer aucune</w:t>
+      </w:r>
+      <w:r>
+        <w:t xml:space="preserve">… Changement de date de fin au 18.12.2020 avant les vacances de </w:t>
+      </w:r>
+      <w:r>
+        <w:t>Noël</w:t>
+      </w:r>
+      <w:r>
         <w:t>.</w:t>
       </w:r>
     </w:p>
     <w:p>
-      <w:r>
-        <w:t>Pas de s</w:t>
-      </w:r>
-      <w:r>
-        <w:t xml:space="preserve">print </w:t>
-      </w:r>
-      <w:proofErr w:type="spellStart"/>
-      <w:r>
-        <w:t>retrospective</w:t>
-      </w:r>
-      <w:proofErr w:type="spellEnd"/>
-      <w:r>
-        <w:t>.</w:t>
-      </w:r>
-    </w:p>
-    <w:p>
-      <w:pPr>
-        <w:pStyle w:val="Titre2"/>
-      </w:pPr>
-      <w:proofErr w:type="gramStart"/>
-      <w:r>
-        <w:t>Contexte:</w:t>
-      </w:r>
-      <w:proofErr w:type="gramEnd"/>
-    </w:p>
-    <w:p>
-      <w:r>
-        <w:t xml:space="preserve">Le sprint </w:t>
-      </w:r>
-      <w:r>
-        <w:t>7 est le premier à deux personnes sur le module « Projet à choix en binôme ».</w:t>
-      </w:r>
-      <w:r>
-        <w:t xml:space="preserve"> XCL valide les tests sur son ordi.</w:t>
-      </w:r>
-      <w:r>
-        <w:t xml:space="preserve"> Le système git avec plusieurs branches ayant été mis en place, </w:t>
-      </w:r>
-      <w:r>
-        <w:t xml:space="preserve">seules les fonctionnalités qui pouvaient être revues durant </w:t>
-      </w:r>
-      <w:r>
-        <w:t>la sprint</w:t>
+      <w:pPr>
+        <w:pStyle w:val="Paragraphedeliste"/>
+        <w:numPr>
+          <w:ilvl w:val="0"/>
+          <w:numId w:val="4"/>
+        </w:numPr>
+      </w:pPr>
+      <w:r>
+        <w:t>Au lieu d’écrire le contenu pour le mode d’emploi pour la partie Gestion des membres, XCL nous conseille de faire</w:t>
       </w:r>
       <w:r>
         <w:t xml:space="preserve"> </w:t>
       </w:r>
-      <w:proofErr w:type="spellStart"/>
-      <w:r>
-        <w:t>review</w:t>
-      </w:r>
-      <w:proofErr w:type="spellEnd"/>
-      <w:r>
-        <w:t xml:space="preserve"> ont été </w:t>
-      </w:r>
-      <w:proofErr w:type="spellStart"/>
-      <w:r>
-        <w:t>mergées</w:t>
-      </w:r>
-      <w:proofErr w:type="spellEnd"/>
-      <w:r>
-        <w:t xml:space="preserve"> sur </w:t>
-      </w:r>
-      <w:proofErr w:type="spellStart"/>
-      <w:r>
-        <w:t>develop</w:t>
-      </w:r>
-      <w:proofErr w:type="spellEnd"/>
-      <w:r>
-        <w:t xml:space="preserve"> puis </w:t>
-      </w:r>
-      <w:proofErr w:type="spellStart"/>
-      <w:r>
-        <w:t>mergé</w:t>
-      </w:r>
-      <w:proofErr w:type="spellEnd"/>
-      <w:r>
-        <w:t xml:space="preserve"> dans master pour faire la release</w:t>
-      </w:r>
-      <w:r>
-        <w:t xml:space="preserve">… Les branches </w:t>
-      </w:r>
-      <w:proofErr w:type="spellStart"/>
-      <w:r>
-        <w:t>features</w:t>
-      </w:r>
-      <w:proofErr w:type="spellEnd"/>
+      <w:r>
+        <w:t>d’abord</w:t>
+      </w:r>
+      <w:r>
+        <w:t xml:space="preserve"> la structure pour accéder à ce mode d’emploi (depuis chaque page</w:t>
+      </w:r>
+      <w:r>
+        <w:t xml:space="preserve"> pouvoir cliquer</w:t>
+      </w:r>
       <w:r>
         <w:t xml:space="preserve"> </w:t>
       </w:r>
-      <w:proofErr w:type="spellStart"/>
-      <w:r>
-        <w:t>crud-users</w:t>
-      </w:r>
-      <w:proofErr w:type="spellEnd"/>
-      <w:r>
-        <w:t xml:space="preserve">, technical-documentation-t09, </w:t>
-      </w:r>
-      <w:proofErr w:type="spellStart"/>
-      <w:r>
-        <w:t>members</w:t>
-      </w:r>
-      <w:proofErr w:type="spellEnd"/>
-      <w:r>
-        <w:t xml:space="preserve">, </w:t>
-      </w:r>
-      <w:proofErr w:type="spellStart"/>
-      <w:r>
-        <w:t>delete-account</w:t>
-      </w:r>
-      <w:proofErr w:type="spellEnd"/>
-      <w:r>
-        <w:t xml:space="preserve"> et </w:t>
-      </w:r>
-      <w:proofErr w:type="spellStart"/>
-      <w:r>
-        <w:t>my-account</w:t>
-      </w:r>
-      <w:proofErr w:type="spellEnd"/>
-      <w:r>
-        <w:t xml:space="preserve"> ont donc été </w:t>
-      </w:r>
-      <w:proofErr w:type="spellStart"/>
-      <w:r>
-        <w:t>mergées</w:t>
-      </w:r>
-      <w:proofErr w:type="spellEnd"/>
-      <w:r>
-        <w:t>.</w:t>
-      </w:r>
-    </w:p>
-    <w:p>
-      <w:pPr>
-        <w:pStyle w:val="Titre2"/>
-      </w:pPr>
-      <w:r>
-        <w:t xml:space="preserve">Revue des tests d’acceptation story après </w:t>
-      </w:r>
-      <w:proofErr w:type="gramStart"/>
-      <w:r>
-        <w:t>story:</w:t>
-      </w:r>
-      <w:proofErr w:type="gramEnd"/>
-    </w:p>
-    <w:p>
-      <w:pPr>
-        <w:pStyle w:val="Titre3"/>
-      </w:pPr>
-      <w:r>
-        <w:t xml:space="preserve">Model CRUD </w:t>
-      </w:r>
-      <w:proofErr w:type="spellStart"/>
-      <w:r>
-        <w:t>users</w:t>
-      </w:r>
-      <w:proofErr w:type="spellEnd"/>
-      <w:r>
-        <w:t> :</w:t>
-      </w:r>
-    </w:p>
-    <w:p>
-      <w:r>
-        <w:t xml:space="preserve">On considère que les fonctions sont fonctionnelles parce que d’autres stories les utilisent. Dans l’idéal il faudrait avoir tests unitaires mais ça prendrait beaucoup </w:t>
-      </w:r>
-      <w:r>
-        <w:t xml:space="preserve">trop </w:t>
-      </w:r>
-      <w:r>
-        <w:t>de temps</w:t>
-      </w:r>
-      <w:r>
-        <w:t xml:space="preserve"> à écrire.</w:t>
-      </w:r>
-      <w:r>
-        <w:t xml:space="preserve"> Tous les tests d’acceptation sont validés et la story est terminée.</w:t>
-      </w:r>
-    </w:p>
-    <w:p>
-      <w:pPr>
-        <w:pStyle w:val="Titre3"/>
-      </w:pPr>
-      <w:r>
-        <w:t>Documentation technique T</w:t>
-      </w:r>
-      <w:proofErr w:type="gramStart"/>
-      <w:r>
-        <w:t>09</w:t>
-      </w:r>
-      <w:r>
-        <w:t>:</w:t>
-      </w:r>
-      <w:proofErr w:type="gramEnd"/>
-    </w:p>
-    <w:p>
-      <w:r>
-        <w:t>Aucun test validé.</w:t>
-      </w:r>
-      <w:r>
-        <w:t xml:space="preserve"> Les documentations sont quasiment terminées.</w:t>
-      </w:r>
-    </w:p>
-    <w:p>
-      <w:pPr>
-        <w:pStyle w:val="Titre3"/>
-      </w:pPr>
-      <w:r>
-        <w:t>Gérer son compte</w:t>
-      </w:r>
-      <w:r>
-        <w:t> :</w:t>
-      </w:r>
-    </w:p>
-    <w:p>
-      <w:r>
-        <w:t>La story est enfin terminée !</w:t>
-      </w:r>
-      <w:r>
-        <w:t xml:space="preserve"> Bug car on peut mettre du </w:t>
-      </w:r>
-      <w:r>
-        <w:t>texte dans numéro de téléphone.</w:t>
-      </w:r>
-      <w:r>
-        <w:t xml:space="preserve"> On va y ajouter une </w:t>
-      </w:r>
-      <w:proofErr w:type="spellStart"/>
-      <w:r>
-        <w:t>regex</w:t>
-      </w:r>
-      <w:proofErr w:type="spellEnd"/>
-      <w:r>
-        <w:t xml:space="preserve"> pour empêcher les erreurs côté </w:t>
-      </w:r>
-      <w:r>
-        <w:t xml:space="preserve">JS mais pas de vérification </w:t>
-      </w:r>
-      <w:r>
-        <w:t xml:space="preserve">côté </w:t>
-      </w:r>
-      <w:proofErr w:type="spellStart"/>
-      <w:r>
-        <w:t>controler</w:t>
-      </w:r>
-      <w:proofErr w:type="spellEnd"/>
-      <w:r>
-        <w:t xml:space="preserve"> car le numéro n’</w:t>
-      </w:r>
-      <w:r>
-        <w:t>est pas utilisé techniquement et n’a pas d’impact sur le reste des champs.</w:t>
-      </w:r>
-    </w:p>
-    <w:p>
-      <w:r>
-        <w:t xml:space="preserve">A parte : dans les tests d’acceptation on ne doit écrire que des tests qui sont vérifiables par le client (pas de connaissances techniques). Donc le test « Les initiales </w:t>
-      </w:r>
-      <w:r>
-        <w:t>dans le formulaire ne sont pas envoyées »</w:t>
-      </w:r>
-      <w:r>
-        <w:t xml:space="preserve"> est trop technique…</w:t>
-      </w:r>
-    </w:p>
-    <w:p>
-      <w:pPr>
-        <w:pStyle w:val="Titre3"/>
-      </w:pPr>
-      <w:r>
-        <w:t>Page Membres :</w:t>
-      </w:r>
-    </w:p>
-    <w:p>
-      <w:r>
-        <w:t xml:space="preserve">Le curseur </w:t>
-      </w:r>
-      <w:r>
-        <w:t>en pointeur quand on peut cliquer (</w:t>
-      </w:r>
-      <w:r>
-        <w:t>puisqu’on ne peut pas</w:t>
-      </w:r>
-      <w:r>
-        <w:t xml:space="preserve"> cliquer sur le texte afin qu’on puisse le sélectionner).</w:t>
-      </w:r>
-      <w:r>
-        <w:t xml:space="preserve"> Actuellement ce n’est pas clair pourquoi on </w:t>
-      </w:r>
-      <w:r>
-        <w:t xml:space="preserve">ne </w:t>
-      </w:r>
-      <w:r>
-        <w:t>peut pas cliquer.</w:t>
-      </w:r>
-    </w:p>
-    <w:p>
-      <w:r>
-        <w:t>Même remarque</w:t>
-      </w:r>
-      <w:r>
-        <w:t xml:space="preserve"> pour les tests d’acceptation</w:t>
-      </w:r>
-      <w:r>
-        <w:t> concernant la sécurité il faudrait faire un audit de sécurité à certain moment du projet et là on pourrait faire ce genre de tests.</w:t>
-      </w:r>
-      <w:bookmarkStart w:id="0" w:name="_GoBack"/>
-      <w:bookmarkEnd w:id="0"/>
+      <w:r>
+        <w:t>sur « ? » et d’accéder directement à la section qui concerne la page actuelle sur le manuel</w:t>
+      </w:r>
+      <w:r>
+        <w:t>).</w:t>
+      </w:r>
+      <w:r>
+        <w:t xml:space="preserve"> Donc on remplace la story actuelle par une autre story pour la structure du mode d’emploi.</w:t>
+      </w:r>
+    </w:p>
+    <w:p>
+      <w:pPr>
+        <w:pStyle w:val="Paragraphedeliste"/>
+        <w:numPr>
+          <w:ilvl w:val="0"/>
+          <w:numId w:val="4"/>
+        </w:numPr>
+      </w:pPr>
+      <w:r>
+        <w:t xml:space="preserve">XCL a déplanifié </w:t>
+      </w:r>
+      <w:r>
+        <w:t>les stories Conventions et Maquettes.</w:t>
+      </w:r>
+    </w:p>
+    <w:p>
+      <w:r>
+        <w:t>En plus :</w:t>
+      </w:r>
+    </w:p>
+    <w:p>
+      <w:pPr>
+        <w:pStyle w:val="Paragraphedeliste"/>
+        <w:numPr>
+          <w:ilvl w:val="0"/>
+          <w:numId w:val="4"/>
+        </w:numPr>
+      </w:pPr>
+      <w:r>
+        <w:t xml:space="preserve">on peut cocher au fur et à mesure les tests </w:t>
+      </w:r>
+      <w:r>
+        <w:t xml:space="preserve">d’acceptation des stories </w:t>
+      </w:r>
+      <w:r>
+        <w:t>et tous les remettre à cocher avant la réunion.</w:t>
+      </w:r>
+    </w:p>
+    <w:p>
+      <w:pPr>
+        <w:pStyle w:val="Paragraphedeliste"/>
+        <w:numPr>
+          <w:ilvl w:val="0"/>
+          <w:numId w:val="4"/>
+        </w:numPr>
+      </w:pPr>
+      <w:r>
+        <w:t>Il ne faut pas faire des stories avec un grand effort qui n’apporte pas de valeur aux utilisateur·ices.</w:t>
+      </w:r>
+    </w:p>
+    <w:p>
+      <w:pPr>
+        <w:pStyle w:val="Paragraphedeliste"/>
+        <w:numPr>
+          <w:ilvl w:val="0"/>
+          <w:numId w:val="4"/>
+        </w:numPr>
+      </w:pPr>
+      <w:r>
+        <w:t>Les tâches pour les maquettes doivent être dans les stories concernées et non dans une grande story « Maquettes » car sinon celle-ci dure très longtemps.</w:t>
+      </w:r>
+    </w:p>
+    <w:p>
+      <w:pPr>
+        <w:pStyle w:val="Paragraphedeliste"/>
+        <w:numPr>
+          <w:ilvl w:val="0"/>
+          <w:numId w:val="4"/>
+        </w:numPr>
+      </w:pPr>
+      <w:r>
+        <w:t>Même principe pour la documentation : mieux créer des tâches par-ci par-là</w:t>
+      </w:r>
+      <w:r>
+        <w:t xml:space="preserve"> dans les stories qui en ont besoin</w:t>
+      </w:r>
+      <w:r>
+        <w:t xml:space="preserve"> que tout faire dans une story.</w:t>
+      </w:r>
     </w:p>
     <w:p/>
     <w:p>
@@ -405,58 +520,132 @@
     </w:p>
     <w:p>
       <w:r>
-        <w:t>Appris en plus : on peut cocher au fur et à mesure les tests et tous les remettre à cocher avant la réunion.</w:t>
-      </w:r>
-    </w:p>
+        <w:t>Finalement</w:t>
+      </w:r>
+      <w:r>
+        <w:t xml:space="preserve"> 6 stories ont é</w:t>
+      </w:r>
+      <w:r>
+        <w:t>té planifiées</w:t>
+      </w:r>
+      <w:r>
+        <w:t> :</w:t>
+      </w:r>
+    </w:p>
+    <w:p>
+      <w:pPr>
+        <w:pStyle w:val="Paragraphedeliste"/>
+        <w:numPr>
+          <w:ilvl w:val="0"/>
+          <w:numId w:val="4"/>
+        </w:numPr>
+      </w:pPr>
+      <w:r>
+        <w:t>Mise en place des branches git</w:t>
+      </w:r>
+    </w:p>
+    <w:p>
+      <w:pPr>
+        <w:pStyle w:val="Paragraphedeliste"/>
+        <w:numPr>
+          <w:ilvl w:val="0"/>
+          <w:numId w:val="4"/>
+        </w:numPr>
+      </w:pPr>
+      <w:r>
+        <w:t>Structure mode d’emploi intégré</w:t>
+      </w:r>
+    </w:p>
+    <w:p>
+      <w:pPr>
+        <w:pStyle w:val="Paragraphedeliste"/>
+        <w:numPr>
+          <w:ilvl w:val="0"/>
+          <w:numId w:val="4"/>
+        </w:numPr>
+      </w:pPr>
+      <w:r>
+        <w:t>Page Détails d’un membre</w:t>
+      </w:r>
+    </w:p>
+    <w:p>
+      <w:pPr>
+        <w:pStyle w:val="Paragraphedeliste"/>
+        <w:numPr>
+          <w:ilvl w:val="0"/>
+          <w:numId w:val="4"/>
+        </w:numPr>
+      </w:pPr>
+      <w:r>
+        <w:t xml:space="preserve">Génération </w:t>
+      </w:r>
+      <w:r>
+        <w:t xml:space="preserve">de </w:t>
+      </w:r>
+      <w:r>
+        <w:t>données</w:t>
+      </w:r>
+    </w:p>
+    <w:p>
+      <w:pPr>
+        <w:pStyle w:val="Paragraphedeliste"/>
+        <w:numPr>
+          <w:ilvl w:val="0"/>
+          <w:numId w:val="4"/>
+        </w:numPr>
+      </w:pPr>
+      <w:r>
+        <w:t>Supprimer/Archiver son compte</w:t>
+      </w:r>
+    </w:p>
+    <w:p>
+      <w:pPr>
+        <w:pStyle w:val="Paragraphedeliste"/>
+        <w:numPr>
+          <w:ilvl w:val="0"/>
+          <w:numId w:val="4"/>
+        </w:numPr>
+      </w:pPr>
+      <w:r>
+        <w:t>Documentation technique t09</w:t>
+      </w:r>
+    </w:p>
+    <w:p/>
     <w:p>
       <w:pPr>
         <w:rPr>
-          <w:lang w:val="de-CH"/>
+          <w:lang w:val="de-DE"/>
         </w:rPr>
       </w:pPr>
       <w:r>
         <w:rPr>
           <w:b/>
           <w:bCs/>
-          <w:lang w:val="de-CH"/>
+          <w:lang w:val="de-DE"/>
         </w:rPr>
         <w:t>Release</w:t>
       </w:r>
       <w:r>
         <w:rPr>
-          <w:lang w:val="de-CH"/>
+          <w:lang w:val="de-DE"/>
         </w:rPr>
         <w:t>:</w:t>
       </w:r>
       <w:r>
         <w:rPr>
-          <w:lang w:val="de-CH"/>
+          <w:lang w:val="de-DE"/>
         </w:rPr>
-        <w:t xml:space="preserve"> </w:t>
-      </w:r>
-      <w:proofErr w:type="spellStart"/>
+        <w:t xml:space="preserve"> KanFF Beta v</w:t>
+      </w:r>
       <w:r>
         <w:rPr>
-          <w:lang w:val="de-CH"/>
-        </w:rPr>
-        <w:t>KanFF</w:t>
-      </w:r>
-      <w:proofErr w:type="spellEnd"/>
-      <w:r>
-        <w:rPr>
-          <w:lang w:val="de-CH"/>
-        </w:rPr>
-        <w:t xml:space="preserve"> Beta v</w:t>
-      </w:r>
-      <w:r>
-        <w:rPr>
-          <w:lang w:val="de-CH"/>
+          <w:lang w:val="de-DE"/>
         </w:rPr>
         <w:t>2.</w:t>
       </w:r>
       <w:r>
         <w:rPr>
-          <w:lang w:val="de-CH"/>
+          <w:lang w:val="de-DE"/>
         </w:rPr>
         <w:t>1</w:t>
       </w:r>
@@ -492,7 +681,7 @@
 </file>
 
 <file path=word/endnotes.xml><?xml version="1.0" encoding="utf-8"?>
-<w:endnotes xmlns:wpc="http://schemas.microsoft.com/office/word/2010/wordprocessingCanvas" xmlns:cx="http://schemas.microsoft.com/office/drawing/2014/chartex" xmlns:cx1="http://schemas.microsoft.com/office/drawing/2015/9/8/chartex" xmlns:mc="http://schemas.openxmlformats.org/markup-compatibility/2006" xmlns:o="urn:schemas-microsoft-com:office:office" xmlns:r="http://schemas.openxmlformats.org/officeDocument/2006/relationships" xmlns:m="http://schemas.openxmlformats.org/officeDocument/2006/math" xmlns:v="urn:schemas-microsoft-com:vml" xmlns:wp14="http://schemas.microsoft.com/office/word/2010/wordprocessingDrawing" xmlns:wp="http://schemas.openxmlformats.org/drawingml/2006/wordprocessingDrawing" xmlns:w10="urn:schemas-microsoft-com:office:word" xmlns:w="http://schemas.openxmlformats.org/wordprocessingml/2006/main" xmlns:w14="http://schemas.microsoft.com/office/word/2010/wordml" xmlns:w15="http://schemas.microsoft.com/office/word/2012/wordml" xmlns:w16se="http://schemas.microsoft.com/office/word/2015/wordml/symex" xmlns:wpg="http://schemas.microsoft.com/office/word/2010/wordprocessingGroup" xmlns:wpi="http://schemas.microsoft.com/office/word/2010/wordprocessingInk" xmlns:wne="http://schemas.microsoft.com/office/word/2006/wordml" xmlns:wps="http://schemas.microsoft.com/office/word/2010/wordprocessingShape" mc:Ignorable="w14 w15 w16se wp14">
+<w:endnotes xmlns:wpc="http://schemas.microsoft.com/office/word/2010/wordprocessingCanvas" xmlns:cx="http://schemas.microsoft.com/office/drawing/2014/chartex" xmlns:cx1="http://schemas.microsoft.com/office/drawing/2015/9/8/chartex" xmlns:cx2="http://schemas.microsoft.com/office/drawing/2015/10/21/chartex" xmlns:cx3="http://schemas.microsoft.com/office/drawing/2016/5/9/chartex" xmlns:cx4="http://schemas.microsoft.com/office/drawing/2016/5/10/chartex" xmlns:cx5="http://schemas.microsoft.com/office/drawing/2016/5/11/chartex" xmlns:cx6="http://schemas.microsoft.com/office/drawing/2016/5/12/chartex" xmlns:cx7="http://schemas.microsoft.com/office/drawing/2016/5/13/chartex" xmlns:cx8="http://schemas.microsoft.com/office/drawing/2016/5/14/chartex" xmlns:mc="http://schemas.openxmlformats.org/markup-compatibility/2006" xmlns:aink="http://schemas.microsoft.com/office/drawing/2016/ink" xmlns:am3d="http://schemas.microsoft.com/office/drawing/2017/model3d" xmlns:o="urn:schemas-microsoft-com:office:office" xmlns:r="http://schemas.openxmlformats.org/officeDocument/2006/relationships" xmlns:m="http://schemas.openxmlformats.org/officeDocument/2006/math" xmlns:v="urn:schemas-microsoft-com:vml" xmlns:wp14="http://schemas.microsoft.com/office/word/2010/wordprocessingDrawing" xmlns:wp="http://schemas.openxmlformats.org/drawingml/2006/wordprocessingDrawing" xmlns:w10="urn:schemas-microsoft-com:office:word" xmlns:w="http://schemas.openxmlformats.org/wordprocessingml/2006/main" xmlns:w14="http://schemas.microsoft.com/office/word/2010/wordml" xmlns:w15="http://schemas.microsoft.com/office/word/2012/wordml" xmlns:w16cex="http://schemas.microsoft.com/office/word/2018/wordml/cex" xmlns:w16cid="http://schemas.microsoft.com/office/word/2016/wordml/cid" xmlns:w16="http://schemas.microsoft.com/office/word/2018/wordml" xmlns:w16se="http://schemas.microsoft.com/office/word/2015/wordml/symex" xmlns:wpg="http://schemas.microsoft.com/office/word/2010/wordprocessingGroup" xmlns:wpi="http://schemas.microsoft.com/office/word/2010/wordprocessingInk" xmlns:wne="http://schemas.microsoft.com/office/word/2006/wordml" xmlns:wps="http://schemas.microsoft.com/office/word/2010/wordprocessingShape" mc:Ignorable="w14 w15 w16se w16cid w16 w16cex wp14">
   <w:endnote w:type="separator" w:id="-1">
     <w:p>
       <w:pPr>
@@ -517,7 +706,7 @@
 </file>
 
 <file path=word/footer1.xml><?xml version="1.0" encoding="utf-8"?>
-<w:ftr xmlns:wpc="http://schemas.microsoft.com/office/word/2010/wordprocessingCanvas" xmlns:cx="http://schemas.microsoft.com/office/drawing/2014/chartex" xmlns:cx1="http://schemas.microsoft.com/office/drawing/2015/9/8/chartex" xmlns:mc="http://schemas.openxmlformats.org/markup-compatibility/2006" xmlns:o="urn:schemas-microsoft-com:office:office" xmlns:r="http://schemas.openxmlformats.org/officeDocument/2006/relationships" xmlns:m="http://schemas.openxmlformats.org/officeDocument/2006/math" xmlns:v="urn:schemas-microsoft-com:vml" xmlns:wp14="http://schemas.microsoft.com/office/word/2010/wordprocessingDrawing" xmlns:wp="http://schemas.openxmlformats.org/drawingml/2006/wordprocessingDrawing" xmlns:w10="urn:schemas-microsoft-com:office:word" xmlns:w="http://schemas.openxmlformats.org/wordprocessingml/2006/main" xmlns:w14="http://schemas.microsoft.com/office/word/2010/wordml" xmlns:w15="http://schemas.microsoft.com/office/word/2012/wordml" xmlns:w16se="http://schemas.microsoft.com/office/word/2015/wordml/symex" xmlns:wpg="http://schemas.microsoft.com/office/word/2010/wordprocessingGroup" xmlns:wpi="http://schemas.microsoft.com/office/word/2010/wordprocessingInk" xmlns:wne="http://schemas.microsoft.com/office/word/2006/wordml" xmlns:wps="http://schemas.microsoft.com/office/word/2010/wordprocessingShape" mc:Ignorable="w14 w15 w16se wp14">
+<w:ftr xmlns:wpc="http://schemas.microsoft.com/office/word/2010/wordprocessingCanvas" xmlns:cx="http://schemas.microsoft.com/office/drawing/2014/chartex" xmlns:cx1="http://schemas.microsoft.com/office/drawing/2015/9/8/chartex" xmlns:cx2="http://schemas.microsoft.com/office/drawing/2015/10/21/chartex" xmlns:cx3="http://schemas.microsoft.com/office/drawing/2016/5/9/chartex" xmlns:cx4="http://schemas.microsoft.com/office/drawing/2016/5/10/chartex" xmlns:cx5="http://schemas.microsoft.com/office/drawing/2016/5/11/chartex" xmlns:cx6="http://schemas.microsoft.com/office/drawing/2016/5/12/chartex" xmlns:cx7="http://schemas.microsoft.com/office/drawing/2016/5/13/chartex" xmlns:cx8="http://schemas.microsoft.com/office/drawing/2016/5/14/chartex" xmlns:mc="http://schemas.openxmlformats.org/markup-compatibility/2006" xmlns:aink="http://schemas.microsoft.com/office/drawing/2016/ink" xmlns:am3d="http://schemas.microsoft.com/office/drawing/2017/model3d" xmlns:o="urn:schemas-microsoft-com:office:office" xmlns:r="http://schemas.openxmlformats.org/officeDocument/2006/relationships" xmlns:m="http://schemas.openxmlformats.org/officeDocument/2006/math" xmlns:v="urn:schemas-microsoft-com:vml" xmlns:wp14="http://schemas.microsoft.com/office/word/2010/wordprocessingDrawing" xmlns:wp="http://schemas.openxmlformats.org/drawingml/2006/wordprocessingDrawing" xmlns:w10="urn:schemas-microsoft-com:office:word" xmlns:w="http://schemas.openxmlformats.org/wordprocessingml/2006/main" xmlns:w14="http://schemas.microsoft.com/office/word/2010/wordml" xmlns:w15="http://schemas.microsoft.com/office/word/2012/wordml" xmlns:w16cex="http://schemas.microsoft.com/office/word/2018/wordml/cex" xmlns:w16cid="http://schemas.microsoft.com/office/word/2016/wordml/cid" xmlns:w16="http://schemas.microsoft.com/office/word/2018/wordml" xmlns:w16se="http://schemas.microsoft.com/office/word/2015/wordml/symex" xmlns:wpg="http://schemas.microsoft.com/office/word/2010/wordprocessingGroup" xmlns:wpi="http://schemas.microsoft.com/office/word/2010/wordprocessingInk" xmlns:wne="http://schemas.microsoft.com/office/word/2006/wordml" xmlns:wps="http://schemas.microsoft.com/office/word/2010/wordprocessingShape" mc:Ignorable="w14 w15 w16se w16cid w16 w16cex wp14">
   <w:p>
     <w:pPr>
       <w:pStyle w:val="Pieddepage"/>
@@ -530,14 +719,23 @@
       <w:t>-2020</w:t>
     </w:r>
     <w:r>
-      <w:t xml:space="preserve"> - Samuel</w:t>
+      <w:t xml:space="preserve"> </w:t>
+    </w:r>
+    <w:r>
+      <w:t>– Mise au propre :</w:t>
+    </w:r>
+    <w:r>
+      <w:t xml:space="preserve"> </w:t>
+    </w:r>
+    <w:r>
+      <w:t xml:space="preserve">Samuel – Prise de notes : Benoît. </w:t>
     </w:r>
   </w:p>
 </w:ftr>
 </file>
 
 <file path=word/footnotes.xml><?xml version="1.0" encoding="utf-8"?>
-<w:footnotes xmlns:wpc="http://schemas.microsoft.com/office/word/2010/wordprocessingCanvas" xmlns:cx="http://schemas.microsoft.com/office/drawing/2014/chartex" xmlns:cx1="http://schemas.microsoft.com/office/drawing/2015/9/8/chartex" xmlns:mc="http://schemas.openxmlformats.org/markup-compatibility/2006" xmlns:o="urn:schemas-microsoft-com:office:office" xmlns:r="http://schemas.openxmlformats.org/officeDocument/2006/relationships" xmlns:m="http://schemas.openxmlformats.org/officeDocument/2006/math" xmlns:v="urn:schemas-microsoft-com:vml" xmlns:wp14="http://schemas.microsoft.com/office/word/2010/wordprocessingDrawing" xmlns:wp="http://schemas.openxmlformats.org/drawingml/2006/wordprocessingDrawing" xmlns:w10="urn:schemas-microsoft-com:office:word" xmlns:w="http://schemas.openxmlformats.org/wordprocessingml/2006/main" xmlns:w14="http://schemas.microsoft.com/office/word/2010/wordml" xmlns:w15="http://schemas.microsoft.com/office/word/2012/wordml" xmlns:w16se="http://schemas.microsoft.com/office/word/2015/wordml/symex" xmlns:wpg="http://schemas.microsoft.com/office/word/2010/wordprocessingGroup" xmlns:wpi="http://schemas.microsoft.com/office/word/2010/wordprocessingInk" xmlns:wne="http://schemas.microsoft.com/office/word/2006/wordml" xmlns:wps="http://schemas.microsoft.com/office/word/2010/wordprocessingShape" mc:Ignorable="w14 w15 w16se wp14">
+<w:footnotes xmlns:wpc="http://schemas.microsoft.com/office/word/2010/wordprocessingCanvas" xmlns:cx="http://schemas.microsoft.com/office/drawing/2014/chartex" xmlns:cx1="http://schemas.microsoft.com/office/drawing/2015/9/8/chartex" xmlns:cx2="http://schemas.microsoft.com/office/drawing/2015/10/21/chartex" xmlns:cx3="http://schemas.microsoft.com/office/drawing/2016/5/9/chartex" xmlns:cx4="http://schemas.microsoft.com/office/drawing/2016/5/10/chartex" xmlns:cx5="http://schemas.microsoft.com/office/drawing/2016/5/11/chartex" xmlns:cx6="http://schemas.microsoft.com/office/drawing/2016/5/12/chartex" xmlns:cx7="http://schemas.microsoft.com/office/drawing/2016/5/13/chartex" xmlns:cx8="http://schemas.microsoft.com/office/drawing/2016/5/14/chartex" xmlns:mc="http://schemas.openxmlformats.org/markup-compatibility/2006" xmlns:aink="http://schemas.microsoft.com/office/drawing/2016/ink" xmlns:am3d="http://schemas.microsoft.com/office/drawing/2017/model3d" xmlns:o="urn:schemas-microsoft-com:office:office" xmlns:r="http://schemas.openxmlformats.org/officeDocument/2006/relationships" xmlns:m="http://schemas.openxmlformats.org/officeDocument/2006/math" xmlns:v="urn:schemas-microsoft-com:vml" xmlns:wp14="http://schemas.microsoft.com/office/word/2010/wordprocessingDrawing" xmlns:wp="http://schemas.openxmlformats.org/drawingml/2006/wordprocessingDrawing" xmlns:w10="urn:schemas-microsoft-com:office:word" xmlns:w="http://schemas.openxmlformats.org/wordprocessingml/2006/main" xmlns:w14="http://schemas.microsoft.com/office/word/2010/wordml" xmlns:w15="http://schemas.microsoft.com/office/word/2012/wordml" xmlns:w16cex="http://schemas.microsoft.com/office/word/2018/wordml/cex" xmlns:w16cid="http://schemas.microsoft.com/office/word/2016/wordml/cid" xmlns:w16="http://schemas.microsoft.com/office/word/2018/wordml" xmlns:w16se="http://schemas.microsoft.com/office/word/2015/wordml/symex" xmlns:wpg="http://schemas.microsoft.com/office/word/2010/wordprocessingGroup" xmlns:wpi="http://schemas.microsoft.com/office/word/2010/wordprocessingInk" xmlns:wne="http://schemas.microsoft.com/office/word/2006/wordml" xmlns:wps="http://schemas.microsoft.com/office/word/2010/wordprocessingShape" mc:Ignorable="w14 w15 w16se w16cid w16 w16cex wp14">
   <w:footnote w:type="separator" w:id="-1">
     <w:p>
       <w:pPr>
@@ -562,7 +760,7 @@
 </file>
 
 <file path=word/header1.xml><?xml version="1.0" encoding="utf-8"?>
-<w:hdr xmlns:wpc="http://schemas.microsoft.com/office/word/2010/wordprocessingCanvas" xmlns:cx="http://schemas.microsoft.com/office/drawing/2014/chartex" xmlns:cx1="http://schemas.microsoft.com/office/drawing/2015/9/8/chartex" xmlns:mc="http://schemas.openxmlformats.org/markup-compatibility/2006" xmlns:o="urn:schemas-microsoft-com:office:office" xmlns:r="http://schemas.openxmlformats.org/officeDocument/2006/relationships" xmlns:m="http://schemas.openxmlformats.org/officeDocument/2006/math" xmlns:v="urn:schemas-microsoft-com:vml" xmlns:wp14="http://schemas.microsoft.com/office/word/2010/wordprocessingDrawing" xmlns:wp="http://schemas.openxmlformats.org/drawingml/2006/wordprocessingDrawing" xmlns:w10="urn:schemas-microsoft-com:office:word" xmlns:w="http://schemas.openxmlformats.org/wordprocessingml/2006/main" xmlns:w14="http://schemas.microsoft.com/office/word/2010/wordml" xmlns:w15="http://schemas.microsoft.com/office/word/2012/wordml" xmlns:w16se="http://schemas.microsoft.com/office/word/2015/wordml/symex" xmlns:wpg="http://schemas.microsoft.com/office/word/2010/wordprocessingGroup" xmlns:wpi="http://schemas.microsoft.com/office/word/2010/wordprocessingInk" xmlns:wne="http://schemas.microsoft.com/office/word/2006/wordml" xmlns:wps="http://schemas.microsoft.com/office/word/2010/wordprocessingShape" mc:Ignorable="w14 w15 w16se wp14">
+<w:hdr xmlns:wpc="http://schemas.microsoft.com/office/word/2010/wordprocessingCanvas" xmlns:cx="http://schemas.microsoft.com/office/drawing/2014/chartex" xmlns:cx1="http://schemas.microsoft.com/office/drawing/2015/9/8/chartex" xmlns:cx2="http://schemas.microsoft.com/office/drawing/2015/10/21/chartex" xmlns:cx3="http://schemas.microsoft.com/office/drawing/2016/5/9/chartex" xmlns:cx4="http://schemas.microsoft.com/office/drawing/2016/5/10/chartex" xmlns:cx5="http://schemas.microsoft.com/office/drawing/2016/5/11/chartex" xmlns:cx6="http://schemas.microsoft.com/office/drawing/2016/5/12/chartex" xmlns:cx7="http://schemas.microsoft.com/office/drawing/2016/5/13/chartex" xmlns:cx8="http://schemas.microsoft.com/office/drawing/2016/5/14/chartex" xmlns:mc="http://schemas.openxmlformats.org/markup-compatibility/2006" xmlns:aink="http://schemas.microsoft.com/office/drawing/2016/ink" xmlns:am3d="http://schemas.microsoft.com/office/drawing/2017/model3d" xmlns:o="urn:schemas-microsoft-com:office:office" xmlns:r="http://schemas.openxmlformats.org/officeDocument/2006/relationships" xmlns:m="http://schemas.openxmlformats.org/officeDocument/2006/math" xmlns:v="urn:schemas-microsoft-com:vml" xmlns:wp14="http://schemas.microsoft.com/office/word/2010/wordprocessingDrawing" xmlns:wp="http://schemas.openxmlformats.org/drawingml/2006/wordprocessingDrawing" xmlns:w10="urn:schemas-microsoft-com:office:word" xmlns:w="http://schemas.openxmlformats.org/wordprocessingml/2006/main" xmlns:w14="http://schemas.microsoft.com/office/word/2010/wordml" xmlns:w15="http://schemas.microsoft.com/office/word/2012/wordml" xmlns:w16cex="http://schemas.microsoft.com/office/word/2018/wordml/cex" xmlns:w16cid="http://schemas.microsoft.com/office/word/2016/wordml/cid" xmlns:w16="http://schemas.microsoft.com/office/word/2018/wordml" xmlns:w16se="http://schemas.microsoft.com/office/word/2015/wordml/symex" xmlns:wpg="http://schemas.microsoft.com/office/word/2010/wordprocessingGroup" xmlns:wpi="http://schemas.microsoft.com/office/word/2010/wordprocessingInk" xmlns:wne="http://schemas.microsoft.com/office/word/2006/wordml" xmlns:wps="http://schemas.microsoft.com/office/word/2010/wordprocessingShape" mc:Ignorable="w14 w15 w16se w16cid w16 w16cex wp14">
   <w:p>
     <w:r>
       <w:t>Personnes présentes : Benoît</w:t>
@@ -606,7 +804,7 @@
 </file>
 
 <file path=word/numbering.xml><?xml version="1.0" encoding="utf-8"?>
-<w:numbering xmlns:wpc="http://schemas.microsoft.com/office/word/2010/wordprocessingCanvas" xmlns:cx="http://schemas.microsoft.com/office/drawing/2014/chartex" xmlns:cx1="http://schemas.microsoft.com/office/drawing/2015/9/8/chartex" xmlns:mc="http://schemas.openxmlformats.org/markup-compatibility/2006" xmlns:o="urn:schemas-microsoft-com:office:office" xmlns:r="http://schemas.openxmlformats.org/officeDocument/2006/relationships" xmlns:m="http://schemas.openxmlformats.org/officeDocument/2006/math" xmlns:v="urn:schemas-microsoft-com:vml" xmlns:wp14="http://schemas.microsoft.com/office/word/2010/wordprocessingDrawing" xmlns:wp="http://schemas.openxmlformats.org/drawingml/2006/wordprocessingDrawing" xmlns:w10="urn:schemas-microsoft-com:office:word" xmlns:w="http://schemas.openxmlformats.org/wordprocessingml/2006/main" xmlns:w14="http://schemas.microsoft.com/office/word/2010/wordml" xmlns:w15="http://schemas.microsoft.com/office/word/2012/wordml" xmlns:w16se="http://schemas.microsoft.com/office/word/2015/wordml/symex" xmlns:wpg="http://schemas.microsoft.com/office/word/2010/wordprocessingGroup" xmlns:wpi="http://schemas.microsoft.com/office/word/2010/wordprocessingInk" xmlns:wne="http://schemas.microsoft.com/office/word/2006/wordml" xmlns:wps="http://schemas.microsoft.com/office/word/2010/wordprocessingShape" mc:Ignorable="w14 w15 w16se wp14">
+<w:numbering xmlns:wpc="http://schemas.microsoft.com/office/word/2010/wordprocessingCanvas" xmlns:cx="http://schemas.microsoft.com/office/drawing/2014/chartex" xmlns:cx1="http://schemas.microsoft.com/office/drawing/2015/9/8/chartex" xmlns:cx2="http://schemas.microsoft.com/office/drawing/2015/10/21/chartex" xmlns:cx3="http://schemas.microsoft.com/office/drawing/2016/5/9/chartex" xmlns:cx4="http://schemas.microsoft.com/office/drawing/2016/5/10/chartex" xmlns:cx5="http://schemas.microsoft.com/office/drawing/2016/5/11/chartex" xmlns:cx6="http://schemas.microsoft.com/office/drawing/2016/5/12/chartex" xmlns:cx7="http://schemas.microsoft.com/office/drawing/2016/5/13/chartex" xmlns:cx8="http://schemas.microsoft.com/office/drawing/2016/5/14/chartex" xmlns:mc="http://schemas.openxmlformats.org/markup-compatibility/2006" xmlns:aink="http://schemas.microsoft.com/office/drawing/2016/ink" xmlns:am3d="http://schemas.microsoft.com/office/drawing/2017/model3d" xmlns:o="urn:schemas-microsoft-com:office:office" xmlns:r="http://schemas.openxmlformats.org/officeDocument/2006/relationships" xmlns:m="http://schemas.openxmlformats.org/officeDocument/2006/math" xmlns:v="urn:schemas-microsoft-com:vml" xmlns:wp14="http://schemas.microsoft.com/office/word/2010/wordprocessingDrawing" xmlns:wp="http://schemas.openxmlformats.org/drawingml/2006/wordprocessingDrawing" xmlns:w10="urn:schemas-microsoft-com:office:word" xmlns:w="http://schemas.openxmlformats.org/wordprocessingml/2006/main" xmlns:w14="http://schemas.microsoft.com/office/word/2010/wordml" xmlns:w15="http://schemas.microsoft.com/office/word/2012/wordml" xmlns:w16cex="http://schemas.microsoft.com/office/word/2018/wordml/cex" xmlns:w16cid="http://schemas.microsoft.com/office/word/2016/wordml/cid" xmlns:w16="http://schemas.microsoft.com/office/word/2018/wordml" xmlns:w16se="http://schemas.microsoft.com/office/word/2015/wordml/symex" xmlns:wpg="http://schemas.microsoft.com/office/word/2010/wordprocessingGroup" xmlns:wpi="http://schemas.microsoft.com/office/word/2010/wordprocessingInk" xmlns:wne="http://schemas.microsoft.com/office/word/2006/wordml" xmlns:wps="http://schemas.microsoft.com/office/word/2010/wordprocessingShape" mc:Ignorable="w14 w15 w16se w16cid w16 w16cex wp14">
   <w:abstractNum w:abstractNumId="0" w15:restartNumberingAfterBreak="0">
     <w:nsid w:val="0F5C76BD"/>
     <w:multiLevelType w:val="hybridMultilevel"/>
@@ -832,6 +1030,118 @@
     </w:lvl>
   </w:abstractNum>
   <w:abstractNum w:abstractNumId="2" w15:restartNumberingAfterBreak="0">
+    <w:nsid w:val="54D36EC7"/>
+    <w:multiLevelType w:val="hybridMultilevel"/>
+    <w:tmpl w:val="06B4AB28"/>
+    <w:lvl w:ilvl="0" w:tplc="0C1852FC">
+      <w:numFmt w:val="bullet"/>
+      <w:lvlText w:val="-"/>
+      <w:lvlJc w:val="left"/>
+      <w:pPr>
+        <w:ind w:left="720" w:hanging="360"/>
+      </w:pPr>
+      <w:rPr>
+        <w:rFonts w:ascii="Calibri" w:eastAsiaTheme="minorHAnsi" w:hAnsi="Calibri" w:cs="Calibri" w:hint="default"/>
+      </w:rPr>
+    </w:lvl>
+    <w:lvl w:ilvl="1" w:tplc="100C0003" w:tentative="1">
+      <w:start w:val="1"/>
+      <w:numFmt w:val="bullet"/>
+      <w:lvlText w:val="o"/>
+      <w:lvlJc w:val="left"/>
+      <w:pPr>
+        <w:ind w:left="1440" w:hanging="360"/>
+      </w:pPr>
+      <w:rPr>
+        <w:rFonts w:ascii="Courier New" w:hAnsi="Courier New" w:cs="Courier New" w:hint="default"/>
+      </w:rPr>
+    </w:lvl>
+    <w:lvl w:ilvl="2" w:tplc="100C0005" w:tentative="1">
+      <w:start w:val="1"/>
+      <w:numFmt w:val="bullet"/>
+      <w:lvlText w:val=""/>
+      <w:lvlJc w:val="left"/>
+      <w:pPr>
+        <w:ind w:left="2160" w:hanging="360"/>
+      </w:pPr>
+      <w:rPr>
+        <w:rFonts w:ascii="Wingdings" w:hAnsi="Wingdings" w:hint="default"/>
+      </w:rPr>
+    </w:lvl>
+    <w:lvl w:ilvl="3" w:tplc="100C0001" w:tentative="1">
+      <w:start w:val="1"/>
+      <w:numFmt w:val="bullet"/>
+      <w:lvlText w:val=""/>
+      <w:lvlJc w:val="left"/>
+      <w:pPr>
+        <w:ind w:left="2880" w:hanging="360"/>
+      </w:pPr>
+      <w:rPr>
+        <w:rFonts w:ascii="Symbol" w:hAnsi="Symbol" w:hint="default"/>
+      </w:rPr>
+    </w:lvl>
+    <w:lvl w:ilvl="4" w:tplc="100C0003" w:tentative="1">
+      <w:start w:val="1"/>
+      <w:numFmt w:val="bullet"/>
+      <w:lvlText w:val="o"/>
+      <w:lvlJc w:val="left"/>
+      <w:pPr>
+        <w:ind w:left="3600" w:hanging="360"/>
+      </w:pPr>
+      <w:rPr>
+        <w:rFonts w:ascii="Courier New" w:hAnsi="Courier New" w:cs="Courier New" w:hint="default"/>
+      </w:rPr>
+    </w:lvl>
+    <w:lvl w:ilvl="5" w:tplc="100C0005" w:tentative="1">
+      <w:start w:val="1"/>
+      <w:numFmt w:val="bullet"/>
+      <w:lvlText w:val=""/>
+      <w:lvlJc w:val="left"/>
+      <w:pPr>
+        <w:ind w:left="4320" w:hanging="360"/>
+      </w:pPr>
+      <w:rPr>
+        <w:rFonts w:ascii="Wingdings" w:hAnsi="Wingdings" w:hint="default"/>
+      </w:rPr>
+    </w:lvl>
+    <w:lvl w:ilvl="6" w:tplc="100C0001" w:tentative="1">
+      <w:start w:val="1"/>
+      <w:numFmt w:val="bullet"/>
+      <w:lvlText w:val=""/>
+      <w:lvlJc w:val="left"/>
+      <w:pPr>
+        <w:ind w:left="5040" w:hanging="360"/>
+      </w:pPr>
+      <w:rPr>
+        <w:rFonts w:ascii="Symbol" w:hAnsi="Symbol" w:hint="default"/>
+      </w:rPr>
+    </w:lvl>
+    <w:lvl w:ilvl="7" w:tplc="100C0003" w:tentative="1">
+      <w:start w:val="1"/>
+      <w:numFmt w:val="bullet"/>
+      <w:lvlText w:val="o"/>
+      <w:lvlJc w:val="left"/>
+      <w:pPr>
+        <w:ind w:left="5760" w:hanging="360"/>
+      </w:pPr>
+      <w:rPr>
+        <w:rFonts w:ascii="Courier New" w:hAnsi="Courier New" w:cs="Courier New" w:hint="default"/>
+      </w:rPr>
+    </w:lvl>
+    <w:lvl w:ilvl="8" w:tplc="100C0005" w:tentative="1">
+      <w:start w:val="1"/>
+      <w:numFmt w:val="bullet"/>
+      <w:lvlText w:val=""/>
+      <w:lvlJc w:val="left"/>
+      <w:pPr>
+        <w:ind w:left="6480" w:hanging="360"/>
+      </w:pPr>
+      <w:rPr>
+        <w:rFonts w:ascii="Wingdings" w:hAnsi="Wingdings" w:hint="default"/>
+      </w:rPr>
+    </w:lvl>
+  </w:abstractNum>
+  <w:abstractNum w:abstractNumId="3" w15:restartNumberingAfterBreak="0">
     <w:nsid w:val="6A6B50CA"/>
     <w:multiLevelType w:val="hybridMultilevel"/>
     <w:tmpl w:val="2A766492"/>
@@ -948,16 +1258,19 @@
     <w:abstractNumId w:val="1"/>
   </w:num>
   <w:num w:numId="2">
-    <w:abstractNumId w:val="2"/>
+    <w:abstractNumId w:val="3"/>
   </w:num>
   <w:num w:numId="3">
     <w:abstractNumId w:val="0"/>
+  </w:num>
+  <w:num w:numId="4">
+    <w:abstractNumId w:val="2"/>
   </w:num>
 </w:numbering>
 </file>
 
 <file path=word/styles.xml><?xml version="1.0" encoding="utf-8"?>
-<w:styles xmlns:mc="http://schemas.openxmlformats.org/markup-compatibility/2006" xmlns:r="http://schemas.openxmlformats.org/officeDocument/2006/relationships" xmlns:w="http://schemas.openxmlformats.org/wordprocessingml/2006/main" xmlns:w14="http://schemas.microsoft.com/office/word/2010/wordml" xmlns:w15="http://schemas.microsoft.com/office/word/2012/wordml" xmlns:w16se="http://schemas.microsoft.com/office/word/2015/wordml/symex" mc:Ignorable="w14 w15 w16se">
+<w:styles xmlns:mc="http://schemas.openxmlformats.org/markup-compatibility/2006" xmlns:r="http://schemas.openxmlformats.org/officeDocument/2006/relationships" xmlns:w="http://schemas.openxmlformats.org/wordprocessingml/2006/main" xmlns:w14="http://schemas.microsoft.com/office/word/2010/wordml" xmlns:w15="http://schemas.microsoft.com/office/word/2012/wordml" xmlns:w16cex="http://schemas.microsoft.com/office/word/2018/wordml/cex" xmlns:w16cid="http://schemas.microsoft.com/office/word/2016/wordml/cid" xmlns:w16="http://schemas.microsoft.com/office/word/2018/wordml" xmlns:w16se="http://schemas.microsoft.com/office/word/2015/wordml/symex" mc:Ignorable="w14 w15 w16se w16cid w16 w16cex">
   <w:docDefaults>
     <w:rPrDefault>
       <w:rPr>
@@ -973,7 +1286,7 @@
       </w:pPr>
     </w:pPrDefault>
   </w:docDefaults>
-  <w:latentStyles w:defLockedState="0" w:defUIPriority="99" w:defSemiHidden="0" w:defUnhideWhenUsed="0" w:defQFormat="0" w:count="371">
+  <w:latentStyles w:defLockedState="0" w:defUIPriority="99" w:defSemiHidden="0" w:defUnhideWhenUsed="0" w:defQFormat="0" w:count="376">
     <w:lsdException w:name="Normal" w:uiPriority="0" w:qFormat="1"/>
     <w:lsdException w:name="heading 1" w:uiPriority="9" w:qFormat="1"/>
     <w:lsdException w:name="heading 2" w:semiHidden="1" w:uiPriority="9" w:unhideWhenUsed="1" w:qFormat="1"/>
@@ -1079,7 +1392,6 @@
     <w:lsdException w:name="HTML Sample" w:semiHidden="1" w:unhideWhenUsed="1"/>
     <w:lsdException w:name="HTML Typewriter" w:semiHidden="1" w:unhideWhenUsed="1"/>
     <w:lsdException w:name="HTML Variable" w:semiHidden="1" w:unhideWhenUsed="1"/>
-    <w:lsdException w:name="Normal Table" w:semiHidden="1" w:unhideWhenUsed="1"/>
     <w:lsdException w:name="annotation subject" w:semiHidden="1" w:unhideWhenUsed="1"/>
     <w:lsdException w:name="No List" w:semiHidden="1" w:unhideWhenUsed="1"/>
     <w:lsdException w:name="Outline List 1" w:semiHidden="1" w:unhideWhenUsed="1"/>
@@ -1122,11 +1434,8 @@
     <w:lsdException w:name="Table Contemporary" w:semiHidden="1" w:unhideWhenUsed="1"/>
     <w:lsdException w:name="Table Elegant" w:semiHidden="1" w:unhideWhenUsed="1"/>
     <w:lsdException w:name="Table Professional" w:semiHidden="1" w:unhideWhenUsed="1"/>
-    <w:lsdException w:name="Table Subtle 1" w:semiHidden="1" w:unhideWhenUsed="1"/>
     <w:lsdException w:name="Table Subtle 2" w:semiHidden="1" w:unhideWhenUsed="1"/>
     <w:lsdException w:name="Table Web 1" w:semiHidden="1" w:unhideWhenUsed="1"/>
-    <w:lsdException w:name="Table Web 2" w:semiHidden="1" w:unhideWhenUsed="1"/>
-    <w:lsdException w:name="Table Web 3" w:semiHidden="1" w:unhideWhenUsed="1"/>
     <w:lsdException w:name="Balloon Text" w:semiHidden="1" w:unhideWhenUsed="1"/>
     <w:lsdException w:name="Table Grid" w:uiPriority="39"/>
     <w:lsdException w:name="Table Theme" w:semiHidden="1" w:unhideWhenUsed="1"/>
@@ -1345,6 +1654,11 @@
     <w:lsdException w:name="List Table 5 Dark Accent 6" w:uiPriority="50"/>
     <w:lsdException w:name="List Table 6 Colorful Accent 6" w:uiPriority="51"/>
     <w:lsdException w:name="List Table 7 Colorful Accent 6" w:uiPriority="52"/>
+    <w:lsdException w:name="Mention" w:semiHidden="1" w:unhideWhenUsed="1"/>
+    <w:lsdException w:name="Smart Hyperlink" w:semiHidden="1" w:unhideWhenUsed="1"/>
+    <w:lsdException w:name="Hashtag" w:semiHidden="1" w:unhideWhenUsed="1"/>
+    <w:lsdException w:name="Unresolved Mention" w:semiHidden="1" w:unhideWhenUsed="1"/>
+    <w:lsdException w:name="Smart Link" w:semiHidden="1" w:unhideWhenUsed="1"/>
   </w:latentStyles>
   <w:style w:type="paragraph" w:default="1" w:styleId="Normal">
     <w:name w:val="Normal"/>
@@ -1581,8 +1895,8 @@
       <w:szCs w:val="30"/>
     </w:rPr>
   </w:style>
-  <w:style w:type="character" w:customStyle="1" w:styleId="UnresolvedMention">
-    <w:name w:val="Unresolved Mention"/>
+  <w:style w:type="character" w:customStyle="1" w:styleId="Mentionnonrsolue2">
+    <w:name w:val="Mention non résolue2"/>
     <w:basedOn w:val="Policepardfaut"/>
     <w:uiPriority w:val="99"/>
     <w:semiHidden/>

</xml_diff>

<commit_message>
PV 7 one sentence fixed
</commit_message>
<xml_diff>
--- a/PVs/docx-ressources/PV7_03-12-2020.docx
+++ b/PVs/docx-ressources/PV7_03-12-2020.docx
@@ -1,6 +1,6 @@
 
 <file path=word/document.xml><?xml version="1.0" encoding="utf-8"?>
-<w:document xmlns:wpc="http://schemas.microsoft.com/office/word/2010/wordprocessingCanvas" xmlns:cx="http://schemas.microsoft.com/office/drawing/2014/chartex" xmlns:cx1="http://schemas.microsoft.com/office/drawing/2015/9/8/chartex" xmlns:cx2="http://schemas.microsoft.com/office/drawing/2015/10/21/chartex" xmlns:cx3="http://schemas.microsoft.com/office/drawing/2016/5/9/chartex" xmlns:cx4="http://schemas.microsoft.com/office/drawing/2016/5/10/chartex" xmlns:cx5="http://schemas.microsoft.com/office/drawing/2016/5/11/chartex" xmlns:cx6="http://schemas.microsoft.com/office/drawing/2016/5/12/chartex" xmlns:cx7="http://schemas.microsoft.com/office/drawing/2016/5/13/chartex" xmlns:cx8="http://schemas.microsoft.com/office/drawing/2016/5/14/chartex" xmlns:mc="http://schemas.openxmlformats.org/markup-compatibility/2006" xmlns:aink="http://schemas.microsoft.com/office/drawing/2016/ink" xmlns:am3d="http://schemas.microsoft.com/office/drawing/2017/model3d" xmlns:o="urn:schemas-microsoft-com:office:office" xmlns:r="http://schemas.openxmlformats.org/officeDocument/2006/relationships" xmlns:m="http://schemas.openxmlformats.org/officeDocument/2006/math" xmlns:v="urn:schemas-microsoft-com:vml" xmlns:wp14="http://schemas.microsoft.com/office/word/2010/wordprocessingDrawing" xmlns:wp="http://schemas.openxmlformats.org/drawingml/2006/wordprocessingDrawing" xmlns:w10="urn:schemas-microsoft-com:office:word" xmlns:w="http://schemas.openxmlformats.org/wordprocessingml/2006/main" xmlns:w14="http://schemas.microsoft.com/office/word/2010/wordml" xmlns:w15="http://schemas.microsoft.com/office/word/2012/wordml" xmlns:w16cex="http://schemas.microsoft.com/office/word/2018/wordml/cex" xmlns:w16cid="http://schemas.microsoft.com/office/word/2016/wordml/cid" xmlns:w16="http://schemas.microsoft.com/office/word/2018/wordml" xmlns:w16se="http://schemas.microsoft.com/office/word/2015/wordml/symex" xmlns:wpg="http://schemas.microsoft.com/office/word/2010/wordprocessingGroup" xmlns:wpi="http://schemas.microsoft.com/office/word/2010/wordprocessingInk" xmlns:wne="http://schemas.microsoft.com/office/word/2006/wordml" xmlns:wps="http://schemas.microsoft.com/office/word/2010/wordprocessingShape" mc:Ignorable="w14 w15 w16se w16cid w16 w16cex wp14">
+<w:document xmlns:wpc="http://schemas.microsoft.com/office/word/2010/wordprocessingCanvas" xmlns:cx="http://schemas.microsoft.com/office/drawing/2014/chartex" xmlns:cx1="http://schemas.microsoft.com/office/drawing/2015/9/8/chartex" xmlns:mc="http://schemas.openxmlformats.org/markup-compatibility/2006" xmlns:o="urn:schemas-microsoft-com:office:office" xmlns:r="http://schemas.openxmlformats.org/officeDocument/2006/relationships" xmlns:m="http://schemas.openxmlformats.org/officeDocument/2006/math" xmlns:v="urn:schemas-microsoft-com:vml" xmlns:wp14="http://schemas.microsoft.com/office/word/2010/wordprocessingDrawing" xmlns:wp="http://schemas.openxmlformats.org/drawingml/2006/wordprocessingDrawing" xmlns:w10="urn:schemas-microsoft-com:office:word" xmlns:w="http://schemas.openxmlformats.org/wordprocessingml/2006/main" xmlns:w14="http://schemas.microsoft.com/office/word/2010/wordml" xmlns:w15="http://schemas.microsoft.com/office/word/2012/wordml" xmlns:w16se="http://schemas.microsoft.com/office/word/2015/wordml/symex" xmlns:wpg="http://schemas.microsoft.com/office/word/2010/wordprocessingGroup" xmlns:wpi="http://schemas.microsoft.com/office/word/2010/wordprocessingInk" xmlns:wne="http://schemas.microsoft.com/office/word/2006/wordml" xmlns:wps="http://schemas.microsoft.com/office/word/2010/wordprocessingShape" mc:Ignorable="w14 w15 w16se wp14">
   <w:body>
     <w:p>
       <w:pPr>
@@ -11,18 +11,39 @@
         </w:rPr>
       </w:pPr>
       <w:r>
-        <w:t xml:space="preserve">PV sprint review Sprint </w:t>
+        <w:t xml:space="preserve">PV sprint </w:t>
+      </w:r>
+      <w:proofErr w:type="spellStart"/>
+      <w:r>
+        <w:t>review</w:t>
+      </w:r>
+      <w:proofErr w:type="spellEnd"/>
+      <w:r>
+        <w:t xml:space="preserve"> Sprint </w:t>
       </w:r>
       <w:r>
         <w:t>7</w:t>
       </w:r>
       <w:r>
-        <w:t xml:space="preserve"> KanFF</w:t>
-      </w:r>
-    </w:p>
-    <w:p>
-      <w:r>
-        <w:t>Sprint review : 11h</w:t>
+        <w:t xml:space="preserve"> </w:t>
+      </w:r>
+      <w:proofErr w:type="spellStart"/>
+      <w:r>
+        <w:t>KanFF</w:t>
+      </w:r>
+      <w:proofErr w:type="spellEnd"/>
+    </w:p>
+    <w:p>
+      <w:r>
+        <w:t xml:space="preserve">Sprint </w:t>
+      </w:r>
+      <w:proofErr w:type="spellStart"/>
+      <w:r>
+        <w:t>review</w:t>
+      </w:r>
+      <w:proofErr w:type="spellEnd"/>
+      <w:r>
+        <w:t xml:space="preserve"> : 11h</w:t>
       </w:r>
       <w:r>
         <w:t>09 à 16h56</w:t>
@@ -42,8 +63,13 @@
         <w:t>Pas de s</w:t>
       </w:r>
       <w:r>
-        <w:t>print retrospective</w:t>
-      </w:r>
+        <w:t xml:space="preserve">print </w:t>
+      </w:r>
+      <w:proofErr w:type="spellStart"/>
+      <w:r>
+        <w:t>retrospective</w:t>
+      </w:r>
+      <w:proofErr w:type="spellEnd"/>
       <w:r>
         <w:t>.</w:t>
       </w:r>
@@ -52,9 +78,11 @@
       <w:pPr>
         <w:pStyle w:val="Titre2"/>
       </w:pPr>
+      <w:proofErr w:type="gramStart"/>
       <w:r>
         <w:t>Contexte:</w:t>
       </w:r>
+      <w:proofErr w:type="gramEnd"/>
     </w:p>
     <w:p>
       <w:r>
@@ -76,19 +104,90 @@
         <w:t>la sprint</w:t>
       </w:r>
       <w:r>
-        <w:t xml:space="preserve"> review ont été mergées sur develop puis mergé dans master pour faire la release</w:t>
+        <w:t xml:space="preserve"> </w:t>
+      </w:r>
+      <w:proofErr w:type="spellStart"/>
+      <w:r>
+        <w:t>review</w:t>
+      </w:r>
+      <w:proofErr w:type="spellEnd"/>
+      <w:r>
+        <w:t xml:space="preserve"> ont été </w:t>
+      </w:r>
+      <w:proofErr w:type="spellStart"/>
+      <w:r>
+        <w:t>mergées</w:t>
+      </w:r>
+      <w:proofErr w:type="spellEnd"/>
+      <w:r>
+        <w:t xml:space="preserve"> sur </w:t>
+      </w:r>
+      <w:proofErr w:type="spellStart"/>
+      <w:r>
+        <w:t>develop</w:t>
+      </w:r>
+      <w:proofErr w:type="spellEnd"/>
+      <w:r>
+        <w:t xml:space="preserve"> puis </w:t>
+      </w:r>
+      <w:proofErr w:type="spellStart"/>
+      <w:r>
+        <w:t>mergé</w:t>
+      </w:r>
+      <w:proofErr w:type="spellEnd"/>
+      <w:r>
+        <w:t xml:space="preserve"> dans master pour faire la release</w:t>
       </w:r>
       <w:r>
         <w:t xml:space="preserve">… Les branches </w:t>
       </w:r>
-      <w:r>
-        <w:t xml:space="preserve">features </w:t>
-      </w:r>
+      <w:proofErr w:type="spellStart"/>
+      <w:r>
+        <w:t>features</w:t>
+      </w:r>
+      <w:proofErr w:type="spellEnd"/>
+      <w:r>
+        <w:t xml:space="preserve"> </w:t>
+      </w:r>
+      <w:proofErr w:type="spellStart"/>
       <w:r>
         <w:t>crud-users</w:t>
       </w:r>
-      <w:r>
-        <w:t>, technical-documentation-t09, members, delete-account et my-account ont donc été mergées.</w:t>
+      <w:proofErr w:type="spellEnd"/>
+      <w:r>
+        <w:t xml:space="preserve">, technical-documentation-t09, </w:t>
+      </w:r>
+      <w:proofErr w:type="spellStart"/>
+      <w:r>
+        <w:t>members</w:t>
+      </w:r>
+      <w:proofErr w:type="spellEnd"/>
+      <w:r>
+        <w:t xml:space="preserve">, </w:t>
+      </w:r>
+      <w:proofErr w:type="spellStart"/>
+      <w:r>
+        <w:t>delete-account</w:t>
+      </w:r>
+      <w:proofErr w:type="spellEnd"/>
+      <w:r>
+        <w:t xml:space="preserve"> et </w:t>
+      </w:r>
+      <w:proofErr w:type="spellStart"/>
+      <w:r>
+        <w:t>my-account</w:t>
+      </w:r>
+      <w:proofErr w:type="spellEnd"/>
+      <w:r>
+        <w:t xml:space="preserve"> ont donc été </w:t>
+      </w:r>
+      <w:proofErr w:type="spellStart"/>
+      <w:r>
+        <w:t>mergées</w:t>
+      </w:r>
+      <w:proofErr w:type="spellEnd"/>
+      <w:r>
+        <w:t>.</w:t>
       </w:r>
     </w:p>
     <w:p>
@@ -96,16 +195,26 @@
         <w:pStyle w:val="Titre2"/>
       </w:pPr>
       <w:r>
-        <w:t>Revue des tests d’acceptation story après story:</w:t>
-      </w:r>
+        <w:t xml:space="preserve">Revue des tests d’acceptation story après </w:t>
+      </w:r>
+      <w:proofErr w:type="gramStart"/>
+      <w:r>
+        <w:t>story:</w:t>
+      </w:r>
+      <w:proofErr w:type="gramEnd"/>
     </w:p>
     <w:p>
       <w:pPr>
         <w:pStyle w:val="Titre3"/>
       </w:pPr>
       <w:r>
-        <w:t>Model CRUD users</w:t>
-      </w:r>
+        <w:t xml:space="preserve">Model CRUD </w:t>
+      </w:r>
+      <w:proofErr w:type="spellStart"/>
+      <w:r>
+        <w:t>users</w:t>
+      </w:r>
+      <w:proofErr w:type="spellEnd"/>
       <w:r>
         <w:t> :</w:t>
       </w:r>
@@ -132,11 +241,16 @@
         <w:pStyle w:val="Titre3"/>
       </w:pPr>
       <w:r>
-        <w:t>Documentation technique T09</w:t>
+        <w:t>Documentation technique T</w:t>
+      </w:r>
+      <w:proofErr w:type="gramStart"/>
+      <w:r>
+        <w:t>09</w:t>
       </w:r>
       <w:r>
         <w:t>:</w:t>
       </w:r>
+      <w:proofErr w:type="gramEnd"/>
     </w:p>
     <w:p>
       <w:r>
@@ -177,13 +291,29 @@
         <w:t>texte dans numéro de téléphone.</w:t>
       </w:r>
       <w:r>
-        <w:t xml:space="preserve"> On va y ajouter une regex pour empêcher les erreurs côté </w:t>
+        <w:t xml:space="preserve"> On va y ajouter une </w:t>
+      </w:r>
+      <w:proofErr w:type="spellStart"/>
+      <w:r>
+        <w:t>regex</w:t>
+      </w:r>
+      <w:proofErr w:type="spellEnd"/>
+      <w:r>
+        <w:t xml:space="preserve"> pour empêcher les erreurs côté </w:t>
       </w:r>
       <w:r>
         <w:t xml:space="preserve">JS mais pas de vérification </w:t>
       </w:r>
       <w:r>
-        <w:t>côté controler car le numéro n’</w:t>
+        <w:t xml:space="preserve">côté </w:t>
+      </w:r>
+      <w:proofErr w:type="spellStart"/>
+      <w:r>
+        <w:t>controler</w:t>
+      </w:r>
+      <w:proofErr w:type="spellEnd"/>
+      <w:r>
+        <w:t xml:space="preserve"> car le numéro n’</w:t>
       </w:r>
       <w:r>
         <w:t>est pas utilisé techniquement et n’a pas d’impact sur le reste des champs.</w:t>
@@ -259,13 +389,7 @@
         <w:pStyle w:val="Titre3"/>
       </w:pPr>
       <w:r>
-        <w:t xml:space="preserve">Page </w:t>
-      </w:r>
-      <w:r>
-        <w:t>Supprimer/Archiver son compte</w:t>
-      </w:r>
-      <w:r>
-        <w:t> :</w:t>
+        <w:t>Page Supprimer/Archiver son compte :</w:t>
       </w:r>
     </w:p>
     <w:p>
@@ -307,7 +431,15 @@
         </w:numPr>
       </w:pPr>
       <w:r>
-        <w:t>Il faut trier rapidement les tâches urgentes (il y en a beaucoup trop et c’est pas souvent des tâches urgentes).</w:t>
+        <w:t xml:space="preserve">Il faut trier rapidement les tâches urgentes (il y en a beaucoup trop et </w:t>
+      </w:r>
+      <w:proofErr w:type="gramStart"/>
+      <w:r>
+        <w:t>c’est pas</w:t>
+      </w:r>
+      <w:proofErr w:type="gramEnd"/>
+      <w:r>
+        <w:t xml:space="preserve"> souvent des tâches urgentes).</w:t>
       </w:r>
       <w:r>
         <w:t xml:space="preserve"> Actuellement c’est plus utilisé pour </w:t>
@@ -322,7 +454,15 @@
         <w:t xml:space="preserve"> pour les bugs, </w:t>
       </w:r>
       <w:r>
-        <w:t>fichiers markdown dans le repos</w:t>
+        <w:t xml:space="preserve">fichiers </w:t>
+      </w:r>
+      <w:proofErr w:type="spellStart"/>
+      <w:r>
+        <w:t>markdown</w:t>
+      </w:r>
+      <w:proofErr w:type="spellEnd"/>
+      <w:r>
+        <w:t xml:space="preserve"> dans le repos</w:t>
       </w:r>
       <w:r>
         <w:t xml:space="preserve"> pour réflexions et questions</w:t>
@@ -343,7 +483,15 @@
         </w:numPr>
       </w:pPr>
       <w:r>
-        <w:t xml:space="preserve">Maintenant qu’il n’y a 2 développeurs il faut faire </w:t>
+        <w:t xml:space="preserve">Maintenant qu’il n’y a </w:t>
+      </w:r>
+      <w:r>
+        <w:t xml:space="preserve">que </w:t>
+      </w:r>
+      <w:bookmarkStart w:id="0" w:name="_GoBack"/>
+      <w:bookmarkEnd w:id="0"/>
+      <w:r>
+        <w:t xml:space="preserve">2 développeurs il faut faire </w:t>
       </w:r>
       <w:r>
         <w:t>des sprints réalisables</w:t>
@@ -446,8 +594,13 @@
           <w:numId w:val="4"/>
         </w:numPr>
       </w:pPr>
-      <w:r>
-        <w:t xml:space="preserve">on peut cocher au fur et à mesure les tests </w:t>
+      <w:proofErr w:type="gramStart"/>
+      <w:r>
+        <w:t>on</w:t>
+      </w:r>
+      <w:proofErr w:type="gramEnd"/>
+      <w:r>
+        <w:t xml:space="preserve"> peut cocher au fur et à mesure les tests </w:t>
       </w:r>
       <w:r>
         <w:t xml:space="preserve">d’acceptation des stories </w:t>
@@ -465,7 +618,15 @@
         </w:numPr>
       </w:pPr>
       <w:r>
-        <w:t>Il ne faut pas faire des stories avec un grand effort qui n’apporte pas de valeur aux utilisateur·ices.</w:t>
+        <w:t xml:space="preserve">Il ne faut pas faire des stories avec un grand effort qui n’apporte pas de valeur aux </w:t>
+      </w:r>
+      <w:proofErr w:type="spellStart"/>
+      <w:r>
+        <w:t>utilisateur·ices</w:t>
+      </w:r>
+      <w:proofErr w:type="spellEnd"/>
+      <w:r>
+        <w:t>.</w:t>
       </w:r>
     </w:p>
     <w:p>
@@ -635,7 +796,21 @@
         <w:rPr>
           <w:lang w:val="de-DE"/>
         </w:rPr>
-        <w:t xml:space="preserve"> KanFF Beta v</w:t>
+        <w:t xml:space="preserve"> </w:t>
+      </w:r>
+      <w:proofErr w:type="spellStart"/>
+      <w:r>
+        <w:rPr>
+          <w:lang w:val="de-DE"/>
+        </w:rPr>
+        <w:t>KanFF</w:t>
+      </w:r>
+      <w:proofErr w:type="spellEnd"/>
+      <w:r>
+        <w:rPr>
+          <w:lang w:val="de-DE"/>
+        </w:rPr>
+        <w:t xml:space="preserve"> Beta v</w:t>
       </w:r>
       <w:r>
         <w:rPr>
@@ -681,7 +856,7 @@
 </file>
 
 <file path=word/endnotes.xml><?xml version="1.0" encoding="utf-8"?>
-<w:endnotes xmlns:wpc="http://schemas.microsoft.com/office/word/2010/wordprocessingCanvas" xmlns:cx="http://schemas.microsoft.com/office/drawing/2014/chartex" xmlns:cx1="http://schemas.microsoft.com/office/drawing/2015/9/8/chartex" xmlns:cx2="http://schemas.microsoft.com/office/drawing/2015/10/21/chartex" xmlns:cx3="http://schemas.microsoft.com/office/drawing/2016/5/9/chartex" xmlns:cx4="http://schemas.microsoft.com/office/drawing/2016/5/10/chartex" xmlns:cx5="http://schemas.microsoft.com/office/drawing/2016/5/11/chartex" xmlns:cx6="http://schemas.microsoft.com/office/drawing/2016/5/12/chartex" xmlns:cx7="http://schemas.microsoft.com/office/drawing/2016/5/13/chartex" xmlns:cx8="http://schemas.microsoft.com/office/drawing/2016/5/14/chartex" xmlns:mc="http://schemas.openxmlformats.org/markup-compatibility/2006" xmlns:aink="http://schemas.microsoft.com/office/drawing/2016/ink" xmlns:am3d="http://schemas.microsoft.com/office/drawing/2017/model3d" xmlns:o="urn:schemas-microsoft-com:office:office" xmlns:r="http://schemas.openxmlformats.org/officeDocument/2006/relationships" xmlns:m="http://schemas.openxmlformats.org/officeDocument/2006/math" xmlns:v="urn:schemas-microsoft-com:vml" xmlns:wp14="http://schemas.microsoft.com/office/word/2010/wordprocessingDrawing" xmlns:wp="http://schemas.openxmlformats.org/drawingml/2006/wordprocessingDrawing" xmlns:w10="urn:schemas-microsoft-com:office:word" xmlns:w="http://schemas.openxmlformats.org/wordprocessingml/2006/main" xmlns:w14="http://schemas.microsoft.com/office/word/2010/wordml" xmlns:w15="http://schemas.microsoft.com/office/word/2012/wordml" xmlns:w16cex="http://schemas.microsoft.com/office/word/2018/wordml/cex" xmlns:w16cid="http://schemas.microsoft.com/office/word/2016/wordml/cid" xmlns:w16="http://schemas.microsoft.com/office/word/2018/wordml" xmlns:w16se="http://schemas.microsoft.com/office/word/2015/wordml/symex" xmlns:wpg="http://schemas.microsoft.com/office/word/2010/wordprocessingGroup" xmlns:wpi="http://schemas.microsoft.com/office/word/2010/wordprocessingInk" xmlns:wne="http://schemas.microsoft.com/office/word/2006/wordml" xmlns:wps="http://schemas.microsoft.com/office/word/2010/wordprocessingShape" mc:Ignorable="w14 w15 w16se w16cid w16 w16cex wp14">
+<w:endnotes xmlns:wpc="http://schemas.microsoft.com/office/word/2010/wordprocessingCanvas" xmlns:cx="http://schemas.microsoft.com/office/drawing/2014/chartex" xmlns:cx1="http://schemas.microsoft.com/office/drawing/2015/9/8/chartex" xmlns:mc="http://schemas.openxmlformats.org/markup-compatibility/2006" xmlns:o="urn:schemas-microsoft-com:office:office" xmlns:r="http://schemas.openxmlformats.org/officeDocument/2006/relationships" xmlns:m="http://schemas.openxmlformats.org/officeDocument/2006/math" xmlns:v="urn:schemas-microsoft-com:vml" xmlns:wp14="http://schemas.microsoft.com/office/word/2010/wordprocessingDrawing" xmlns:wp="http://schemas.openxmlformats.org/drawingml/2006/wordprocessingDrawing" xmlns:w10="urn:schemas-microsoft-com:office:word" xmlns:w="http://schemas.openxmlformats.org/wordprocessingml/2006/main" xmlns:w14="http://schemas.microsoft.com/office/word/2010/wordml" xmlns:w15="http://schemas.microsoft.com/office/word/2012/wordml" xmlns:w16se="http://schemas.microsoft.com/office/word/2015/wordml/symex" xmlns:wpg="http://schemas.microsoft.com/office/word/2010/wordprocessingGroup" xmlns:wpi="http://schemas.microsoft.com/office/word/2010/wordprocessingInk" xmlns:wne="http://schemas.microsoft.com/office/word/2006/wordml" xmlns:wps="http://schemas.microsoft.com/office/word/2010/wordprocessingShape" mc:Ignorable="w14 w15 w16se wp14">
   <w:endnote w:type="separator" w:id="-1">
     <w:p>
       <w:pPr>
@@ -706,7 +881,7 @@
 </file>
 
 <file path=word/footer1.xml><?xml version="1.0" encoding="utf-8"?>
-<w:ftr xmlns:wpc="http://schemas.microsoft.com/office/word/2010/wordprocessingCanvas" xmlns:cx="http://schemas.microsoft.com/office/drawing/2014/chartex" xmlns:cx1="http://schemas.microsoft.com/office/drawing/2015/9/8/chartex" xmlns:cx2="http://schemas.microsoft.com/office/drawing/2015/10/21/chartex" xmlns:cx3="http://schemas.microsoft.com/office/drawing/2016/5/9/chartex" xmlns:cx4="http://schemas.microsoft.com/office/drawing/2016/5/10/chartex" xmlns:cx5="http://schemas.microsoft.com/office/drawing/2016/5/11/chartex" xmlns:cx6="http://schemas.microsoft.com/office/drawing/2016/5/12/chartex" xmlns:cx7="http://schemas.microsoft.com/office/drawing/2016/5/13/chartex" xmlns:cx8="http://schemas.microsoft.com/office/drawing/2016/5/14/chartex" xmlns:mc="http://schemas.openxmlformats.org/markup-compatibility/2006" xmlns:aink="http://schemas.microsoft.com/office/drawing/2016/ink" xmlns:am3d="http://schemas.microsoft.com/office/drawing/2017/model3d" xmlns:o="urn:schemas-microsoft-com:office:office" xmlns:r="http://schemas.openxmlformats.org/officeDocument/2006/relationships" xmlns:m="http://schemas.openxmlformats.org/officeDocument/2006/math" xmlns:v="urn:schemas-microsoft-com:vml" xmlns:wp14="http://schemas.microsoft.com/office/word/2010/wordprocessingDrawing" xmlns:wp="http://schemas.openxmlformats.org/drawingml/2006/wordprocessingDrawing" xmlns:w10="urn:schemas-microsoft-com:office:word" xmlns:w="http://schemas.openxmlformats.org/wordprocessingml/2006/main" xmlns:w14="http://schemas.microsoft.com/office/word/2010/wordml" xmlns:w15="http://schemas.microsoft.com/office/word/2012/wordml" xmlns:w16cex="http://schemas.microsoft.com/office/word/2018/wordml/cex" xmlns:w16cid="http://schemas.microsoft.com/office/word/2016/wordml/cid" xmlns:w16="http://schemas.microsoft.com/office/word/2018/wordml" xmlns:w16se="http://schemas.microsoft.com/office/word/2015/wordml/symex" xmlns:wpg="http://schemas.microsoft.com/office/word/2010/wordprocessingGroup" xmlns:wpi="http://schemas.microsoft.com/office/word/2010/wordprocessingInk" xmlns:wne="http://schemas.microsoft.com/office/word/2006/wordml" xmlns:wps="http://schemas.microsoft.com/office/word/2010/wordprocessingShape" mc:Ignorable="w14 w15 w16se w16cid w16 w16cex wp14">
+<w:ftr xmlns:wpc="http://schemas.microsoft.com/office/word/2010/wordprocessingCanvas" xmlns:cx="http://schemas.microsoft.com/office/drawing/2014/chartex" xmlns:cx1="http://schemas.microsoft.com/office/drawing/2015/9/8/chartex" xmlns:mc="http://schemas.openxmlformats.org/markup-compatibility/2006" xmlns:o="urn:schemas-microsoft-com:office:office" xmlns:r="http://schemas.openxmlformats.org/officeDocument/2006/relationships" xmlns:m="http://schemas.openxmlformats.org/officeDocument/2006/math" xmlns:v="urn:schemas-microsoft-com:vml" xmlns:wp14="http://schemas.microsoft.com/office/word/2010/wordprocessingDrawing" xmlns:wp="http://schemas.openxmlformats.org/drawingml/2006/wordprocessingDrawing" xmlns:w10="urn:schemas-microsoft-com:office:word" xmlns:w="http://schemas.openxmlformats.org/wordprocessingml/2006/main" xmlns:w14="http://schemas.microsoft.com/office/word/2010/wordml" xmlns:w15="http://schemas.microsoft.com/office/word/2012/wordml" xmlns:w16se="http://schemas.microsoft.com/office/word/2015/wordml/symex" xmlns:wpg="http://schemas.microsoft.com/office/word/2010/wordprocessingGroup" xmlns:wpi="http://schemas.microsoft.com/office/word/2010/wordprocessingInk" xmlns:wne="http://schemas.microsoft.com/office/word/2006/wordml" xmlns:wps="http://schemas.microsoft.com/office/word/2010/wordprocessingShape" mc:Ignorable="w14 w15 w16se wp14">
   <w:p>
     <w:pPr>
       <w:pStyle w:val="Pieddepage"/>
@@ -735,7 +910,7 @@
 </file>
 
 <file path=word/footnotes.xml><?xml version="1.0" encoding="utf-8"?>
-<w:footnotes xmlns:wpc="http://schemas.microsoft.com/office/word/2010/wordprocessingCanvas" xmlns:cx="http://schemas.microsoft.com/office/drawing/2014/chartex" xmlns:cx1="http://schemas.microsoft.com/office/drawing/2015/9/8/chartex" xmlns:cx2="http://schemas.microsoft.com/office/drawing/2015/10/21/chartex" xmlns:cx3="http://schemas.microsoft.com/office/drawing/2016/5/9/chartex" xmlns:cx4="http://schemas.microsoft.com/office/drawing/2016/5/10/chartex" xmlns:cx5="http://schemas.microsoft.com/office/drawing/2016/5/11/chartex" xmlns:cx6="http://schemas.microsoft.com/office/drawing/2016/5/12/chartex" xmlns:cx7="http://schemas.microsoft.com/office/drawing/2016/5/13/chartex" xmlns:cx8="http://schemas.microsoft.com/office/drawing/2016/5/14/chartex" xmlns:mc="http://schemas.openxmlformats.org/markup-compatibility/2006" xmlns:aink="http://schemas.microsoft.com/office/drawing/2016/ink" xmlns:am3d="http://schemas.microsoft.com/office/drawing/2017/model3d" xmlns:o="urn:schemas-microsoft-com:office:office" xmlns:r="http://schemas.openxmlformats.org/officeDocument/2006/relationships" xmlns:m="http://schemas.openxmlformats.org/officeDocument/2006/math" xmlns:v="urn:schemas-microsoft-com:vml" xmlns:wp14="http://schemas.microsoft.com/office/word/2010/wordprocessingDrawing" xmlns:wp="http://schemas.openxmlformats.org/drawingml/2006/wordprocessingDrawing" xmlns:w10="urn:schemas-microsoft-com:office:word" xmlns:w="http://schemas.openxmlformats.org/wordprocessingml/2006/main" xmlns:w14="http://schemas.microsoft.com/office/word/2010/wordml" xmlns:w15="http://schemas.microsoft.com/office/word/2012/wordml" xmlns:w16cex="http://schemas.microsoft.com/office/word/2018/wordml/cex" xmlns:w16cid="http://schemas.microsoft.com/office/word/2016/wordml/cid" xmlns:w16="http://schemas.microsoft.com/office/word/2018/wordml" xmlns:w16se="http://schemas.microsoft.com/office/word/2015/wordml/symex" xmlns:wpg="http://schemas.microsoft.com/office/word/2010/wordprocessingGroup" xmlns:wpi="http://schemas.microsoft.com/office/word/2010/wordprocessingInk" xmlns:wne="http://schemas.microsoft.com/office/word/2006/wordml" xmlns:wps="http://schemas.microsoft.com/office/word/2010/wordprocessingShape" mc:Ignorable="w14 w15 w16se w16cid w16 w16cex wp14">
+<w:footnotes xmlns:wpc="http://schemas.microsoft.com/office/word/2010/wordprocessingCanvas" xmlns:cx="http://schemas.microsoft.com/office/drawing/2014/chartex" xmlns:cx1="http://schemas.microsoft.com/office/drawing/2015/9/8/chartex" xmlns:mc="http://schemas.openxmlformats.org/markup-compatibility/2006" xmlns:o="urn:schemas-microsoft-com:office:office" xmlns:r="http://schemas.openxmlformats.org/officeDocument/2006/relationships" xmlns:m="http://schemas.openxmlformats.org/officeDocument/2006/math" xmlns:v="urn:schemas-microsoft-com:vml" xmlns:wp14="http://schemas.microsoft.com/office/word/2010/wordprocessingDrawing" xmlns:wp="http://schemas.openxmlformats.org/drawingml/2006/wordprocessingDrawing" xmlns:w10="urn:schemas-microsoft-com:office:word" xmlns:w="http://schemas.openxmlformats.org/wordprocessingml/2006/main" xmlns:w14="http://schemas.microsoft.com/office/word/2010/wordml" xmlns:w15="http://schemas.microsoft.com/office/word/2012/wordml" xmlns:w16se="http://schemas.microsoft.com/office/word/2015/wordml/symex" xmlns:wpg="http://schemas.microsoft.com/office/word/2010/wordprocessingGroup" xmlns:wpi="http://schemas.microsoft.com/office/word/2010/wordprocessingInk" xmlns:wne="http://schemas.microsoft.com/office/word/2006/wordml" xmlns:wps="http://schemas.microsoft.com/office/word/2010/wordprocessingShape" mc:Ignorable="w14 w15 w16se wp14">
   <w:footnote w:type="separator" w:id="-1">
     <w:p>
       <w:pPr>
@@ -760,7 +935,7 @@
 </file>
 
 <file path=word/header1.xml><?xml version="1.0" encoding="utf-8"?>
-<w:hdr xmlns:wpc="http://schemas.microsoft.com/office/word/2010/wordprocessingCanvas" xmlns:cx="http://schemas.microsoft.com/office/drawing/2014/chartex" xmlns:cx1="http://schemas.microsoft.com/office/drawing/2015/9/8/chartex" xmlns:cx2="http://schemas.microsoft.com/office/drawing/2015/10/21/chartex" xmlns:cx3="http://schemas.microsoft.com/office/drawing/2016/5/9/chartex" xmlns:cx4="http://schemas.microsoft.com/office/drawing/2016/5/10/chartex" xmlns:cx5="http://schemas.microsoft.com/office/drawing/2016/5/11/chartex" xmlns:cx6="http://schemas.microsoft.com/office/drawing/2016/5/12/chartex" xmlns:cx7="http://schemas.microsoft.com/office/drawing/2016/5/13/chartex" xmlns:cx8="http://schemas.microsoft.com/office/drawing/2016/5/14/chartex" xmlns:mc="http://schemas.openxmlformats.org/markup-compatibility/2006" xmlns:aink="http://schemas.microsoft.com/office/drawing/2016/ink" xmlns:am3d="http://schemas.microsoft.com/office/drawing/2017/model3d" xmlns:o="urn:schemas-microsoft-com:office:office" xmlns:r="http://schemas.openxmlformats.org/officeDocument/2006/relationships" xmlns:m="http://schemas.openxmlformats.org/officeDocument/2006/math" xmlns:v="urn:schemas-microsoft-com:vml" xmlns:wp14="http://schemas.microsoft.com/office/word/2010/wordprocessingDrawing" xmlns:wp="http://schemas.openxmlformats.org/drawingml/2006/wordprocessingDrawing" xmlns:w10="urn:schemas-microsoft-com:office:word" xmlns:w="http://schemas.openxmlformats.org/wordprocessingml/2006/main" xmlns:w14="http://schemas.microsoft.com/office/word/2010/wordml" xmlns:w15="http://schemas.microsoft.com/office/word/2012/wordml" xmlns:w16cex="http://schemas.microsoft.com/office/word/2018/wordml/cex" xmlns:w16cid="http://schemas.microsoft.com/office/word/2016/wordml/cid" xmlns:w16="http://schemas.microsoft.com/office/word/2018/wordml" xmlns:w16se="http://schemas.microsoft.com/office/word/2015/wordml/symex" xmlns:wpg="http://schemas.microsoft.com/office/word/2010/wordprocessingGroup" xmlns:wpi="http://schemas.microsoft.com/office/word/2010/wordprocessingInk" xmlns:wne="http://schemas.microsoft.com/office/word/2006/wordml" xmlns:wps="http://schemas.microsoft.com/office/word/2010/wordprocessingShape" mc:Ignorable="w14 w15 w16se w16cid w16 w16cex wp14">
+<w:hdr xmlns:wpc="http://schemas.microsoft.com/office/word/2010/wordprocessingCanvas" xmlns:cx="http://schemas.microsoft.com/office/drawing/2014/chartex" xmlns:cx1="http://schemas.microsoft.com/office/drawing/2015/9/8/chartex" xmlns:mc="http://schemas.openxmlformats.org/markup-compatibility/2006" xmlns:o="urn:schemas-microsoft-com:office:office" xmlns:r="http://schemas.openxmlformats.org/officeDocument/2006/relationships" xmlns:m="http://schemas.openxmlformats.org/officeDocument/2006/math" xmlns:v="urn:schemas-microsoft-com:vml" xmlns:wp14="http://schemas.microsoft.com/office/word/2010/wordprocessingDrawing" xmlns:wp="http://schemas.openxmlformats.org/drawingml/2006/wordprocessingDrawing" xmlns:w10="urn:schemas-microsoft-com:office:word" xmlns:w="http://schemas.openxmlformats.org/wordprocessingml/2006/main" xmlns:w14="http://schemas.microsoft.com/office/word/2010/wordml" xmlns:w15="http://schemas.microsoft.com/office/word/2012/wordml" xmlns:w16se="http://schemas.microsoft.com/office/word/2015/wordml/symex" xmlns:wpg="http://schemas.microsoft.com/office/word/2010/wordprocessingGroup" xmlns:wpi="http://schemas.microsoft.com/office/word/2010/wordprocessingInk" xmlns:wne="http://schemas.microsoft.com/office/word/2006/wordml" xmlns:wps="http://schemas.microsoft.com/office/word/2010/wordprocessingShape" mc:Ignorable="w14 w15 w16se wp14">
   <w:p>
     <w:r>
       <w:t>Personnes présentes : Benoît</w:t>
@@ -804,7 +979,7 @@
 </file>
 
 <file path=word/numbering.xml><?xml version="1.0" encoding="utf-8"?>
-<w:numbering xmlns:wpc="http://schemas.microsoft.com/office/word/2010/wordprocessingCanvas" xmlns:cx="http://schemas.microsoft.com/office/drawing/2014/chartex" xmlns:cx1="http://schemas.microsoft.com/office/drawing/2015/9/8/chartex" xmlns:cx2="http://schemas.microsoft.com/office/drawing/2015/10/21/chartex" xmlns:cx3="http://schemas.microsoft.com/office/drawing/2016/5/9/chartex" xmlns:cx4="http://schemas.microsoft.com/office/drawing/2016/5/10/chartex" xmlns:cx5="http://schemas.microsoft.com/office/drawing/2016/5/11/chartex" xmlns:cx6="http://schemas.microsoft.com/office/drawing/2016/5/12/chartex" xmlns:cx7="http://schemas.microsoft.com/office/drawing/2016/5/13/chartex" xmlns:cx8="http://schemas.microsoft.com/office/drawing/2016/5/14/chartex" xmlns:mc="http://schemas.openxmlformats.org/markup-compatibility/2006" xmlns:aink="http://schemas.microsoft.com/office/drawing/2016/ink" xmlns:am3d="http://schemas.microsoft.com/office/drawing/2017/model3d" xmlns:o="urn:schemas-microsoft-com:office:office" xmlns:r="http://schemas.openxmlformats.org/officeDocument/2006/relationships" xmlns:m="http://schemas.openxmlformats.org/officeDocument/2006/math" xmlns:v="urn:schemas-microsoft-com:vml" xmlns:wp14="http://schemas.microsoft.com/office/word/2010/wordprocessingDrawing" xmlns:wp="http://schemas.openxmlformats.org/drawingml/2006/wordprocessingDrawing" xmlns:w10="urn:schemas-microsoft-com:office:word" xmlns:w="http://schemas.openxmlformats.org/wordprocessingml/2006/main" xmlns:w14="http://schemas.microsoft.com/office/word/2010/wordml" xmlns:w15="http://schemas.microsoft.com/office/word/2012/wordml" xmlns:w16cex="http://schemas.microsoft.com/office/word/2018/wordml/cex" xmlns:w16cid="http://schemas.microsoft.com/office/word/2016/wordml/cid" xmlns:w16="http://schemas.microsoft.com/office/word/2018/wordml" xmlns:w16se="http://schemas.microsoft.com/office/word/2015/wordml/symex" xmlns:wpg="http://schemas.microsoft.com/office/word/2010/wordprocessingGroup" xmlns:wpi="http://schemas.microsoft.com/office/word/2010/wordprocessingInk" xmlns:wne="http://schemas.microsoft.com/office/word/2006/wordml" xmlns:wps="http://schemas.microsoft.com/office/word/2010/wordprocessingShape" mc:Ignorable="w14 w15 w16se w16cid w16 w16cex wp14">
+<w:numbering xmlns:wpc="http://schemas.microsoft.com/office/word/2010/wordprocessingCanvas" xmlns:cx="http://schemas.microsoft.com/office/drawing/2014/chartex" xmlns:cx1="http://schemas.microsoft.com/office/drawing/2015/9/8/chartex" xmlns:mc="http://schemas.openxmlformats.org/markup-compatibility/2006" xmlns:o="urn:schemas-microsoft-com:office:office" xmlns:r="http://schemas.openxmlformats.org/officeDocument/2006/relationships" xmlns:m="http://schemas.openxmlformats.org/officeDocument/2006/math" xmlns:v="urn:schemas-microsoft-com:vml" xmlns:wp14="http://schemas.microsoft.com/office/word/2010/wordprocessingDrawing" xmlns:wp="http://schemas.openxmlformats.org/drawingml/2006/wordprocessingDrawing" xmlns:w10="urn:schemas-microsoft-com:office:word" xmlns:w="http://schemas.openxmlformats.org/wordprocessingml/2006/main" xmlns:w14="http://schemas.microsoft.com/office/word/2010/wordml" xmlns:w15="http://schemas.microsoft.com/office/word/2012/wordml" xmlns:w16se="http://schemas.microsoft.com/office/word/2015/wordml/symex" xmlns:wpg="http://schemas.microsoft.com/office/word/2010/wordprocessingGroup" xmlns:wpi="http://schemas.microsoft.com/office/word/2010/wordprocessingInk" xmlns:wne="http://schemas.microsoft.com/office/word/2006/wordml" xmlns:wps="http://schemas.microsoft.com/office/word/2010/wordprocessingShape" mc:Ignorable="w14 w15 w16se wp14">
   <w:abstractNum w:abstractNumId="0" w15:restartNumberingAfterBreak="0">
     <w:nsid w:val="0F5C76BD"/>
     <w:multiLevelType w:val="hybridMultilevel"/>
@@ -1270,7 +1445,7 @@
 </file>
 
 <file path=word/styles.xml><?xml version="1.0" encoding="utf-8"?>
-<w:styles xmlns:mc="http://schemas.openxmlformats.org/markup-compatibility/2006" xmlns:r="http://schemas.openxmlformats.org/officeDocument/2006/relationships" xmlns:w="http://schemas.openxmlformats.org/wordprocessingml/2006/main" xmlns:w14="http://schemas.microsoft.com/office/word/2010/wordml" xmlns:w15="http://schemas.microsoft.com/office/word/2012/wordml" xmlns:w16cex="http://schemas.microsoft.com/office/word/2018/wordml/cex" xmlns:w16cid="http://schemas.microsoft.com/office/word/2016/wordml/cid" xmlns:w16="http://schemas.microsoft.com/office/word/2018/wordml" xmlns:w16se="http://schemas.microsoft.com/office/word/2015/wordml/symex" mc:Ignorable="w14 w15 w16se w16cid w16 w16cex">
+<w:styles xmlns:mc="http://schemas.openxmlformats.org/markup-compatibility/2006" xmlns:r="http://schemas.openxmlformats.org/officeDocument/2006/relationships" xmlns:w="http://schemas.openxmlformats.org/wordprocessingml/2006/main" xmlns:w14="http://schemas.microsoft.com/office/word/2010/wordml" xmlns:w15="http://schemas.microsoft.com/office/word/2012/wordml" xmlns:w16se="http://schemas.microsoft.com/office/word/2015/wordml/symex" mc:Ignorable="w14 w15 w16se">
   <w:docDefaults>
     <w:rPrDefault>
       <w:rPr>
@@ -1286,7 +1461,7 @@
       </w:pPr>
     </w:pPrDefault>
   </w:docDefaults>
-  <w:latentStyles w:defLockedState="0" w:defUIPriority="99" w:defSemiHidden="0" w:defUnhideWhenUsed="0" w:defQFormat="0" w:count="376">
+  <w:latentStyles w:defLockedState="0" w:defUIPriority="99" w:defSemiHidden="0" w:defUnhideWhenUsed="0" w:defQFormat="0" w:count="371">
     <w:lsdException w:name="Normal" w:uiPriority="0" w:qFormat="1"/>
     <w:lsdException w:name="heading 1" w:uiPriority="9" w:qFormat="1"/>
     <w:lsdException w:name="heading 2" w:semiHidden="1" w:uiPriority="9" w:unhideWhenUsed="1" w:qFormat="1"/>
@@ -1392,6 +1567,7 @@
     <w:lsdException w:name="HTML Sample" w:semiHidden="1" w:unhideWhenUsed="1"/>
     <w:lsdException w:name="HTML Typewriter" w:semiHidden="1" w:unhideWhenUsed="1"/>
     <w:lsdException w:name="HTML Variable" w:semiHidden="1" w:unhideWhenUsed="1"/>
+    <w:lsdException w:name="Normal Table" w:semiHidden="1" w:unhideWhenUsed="1"/>
     <w:lsdException w:name="annotation subject" w:semiHidden="1" w:unhideWhenUsed="1"/>
     <w:lsdException w:name="No List" w:semiHidden="1" w:unhideWhenUsed="1"/>
     <w:lsdException w:name="Outline List 1" w:semiHidden="1" w:unhideWhenUsed="1"/>
@@ -1434,8 +1610,11 @@
     <w:lsdException w:name="Table Contemporary" w:semiHidden="1" w:unhideWhenUsed="1"/>
     <w:lsdException w:name="Table Elegant" w:semiHidden="1" w:unhideWhenUsed="1"/>
     <w:lsdException w:name="Table Professional" w:semiHidden="1" w:unhideWhenUsed="1"/>
+    <w:lsdException w:name="Table Subtle 1" w:semiHidden="1" w:unhideWhenUsed="1"/>
     <w:lsdException w:name="Table Subtle 2" w:semiHidden="1" w:unhideWhenUsed="1"/>
     <w:lsdException w:name="Table Web 1" w:semiHidden="1" w:unhideWhenUsed="1"/>
+    <w:lsdException w:name="Table Web 2" w:semiHidden="1" w:unhideWhenUsed="1"/>
+    <w:lsdException w:name="Table Web 3" w:semiHidden="1" w:unhideWhenUsed="1"/>
     <w:lsdException w:name="Balloon Text" w:semiHidden="1" w:unhideWhenUsed="1"/>
     <w:lsdException w:name="Table Grid" w:uiPriority="39"/>
     <w:lsdException w:name="Table Theme" w:semiHidden="1" w:unhideWhenUsed="1"/>
@@ -1654,11 +1833,6 @@
     <w:lsdException w:name="List Table 5 Dark Accent 6" w:uiPriority="50"/>
     <w:lsdException w:name="List Table 6 Colorful Accent 6" w:uiPriority="51"/>
     <w:lsdException w:name="List Table 7 Colorful Accent 6" w:uiPriority="52"/>
-    <w:lsdException w:name="Mention" w:semiHidden="1" w:unhideWhenUsed="1"/>
-    <w:lsdException w:name="Smart Hyperlink" w:semiHidden="1" w:unhideWhenUsed="1"/>
-    <w:lsdException w:name="Hashtag" w:semiHidden="1" w:unhideWhenUsed="1"/>
-    <w:lsdException w:name="Unresolved Mention" w:semiHidden="1" w:unhideWhenUsed="1"/>
-    <w:lsdException w:name="Smart Link" w:semiHidden="1" w:unhideWhenUsed="1"/>
   </w:latentStyles>
   <w:style w:type="paragraph" w:default="1" w:styleId="Normal">
     <w:name w:val="Normal"/>

</xml_diff>